<commit_message>
Corrección de la especificación de procedimientos de prueba
Correcciones del documento de especificación de procedimientos de prueba
</commit_message>
<xml_diff>
--- a/Desarrollo/SISH/Pruebas/SISH_DEPP.docx
+++ b/Desarrollo/SISH/Pruebas/SISH_DEPP.docx
@@ -106,6 +106,7 @@
         </w:rPr>
         <w:t xml:space="preserve"> </w:t>
       </w:r>
+      <w:proofErr w:type="spellStart"/>
       <w:r>
         <w:rPr>
           <w:rFonts w:ascii="Times New Roman" w:eastAsia="Times New Roman" w:hAnsi="Times New Roman" w:cs="Times New Roman"/>
@@ -116,6 +117,7 @@
         </w:rPr>
         <w:t>SafeHome</w:t>
       </w:r>
+      <w:proofErr w:type="spellEnd"/>
     </w:p>
     <w:p>
       <w:pPr>
@@ -179,7 +181,7 @@
           <w:szCs w:val="24"/>
           <w:lang w:val="es-ES"/>
         </w:rPr>
-        <w:t>1</w:t>
+        <w:t>2</w:t>
       </w:r>
     </w:p>
     <w:p>
@@ -685,6 +687,12 @@
               <w:rPr>
                 <w:lang w:val="es-ES"/>
               </w:rPr>
+              <w:t>08/12/2019</w:t>
+            </w:r>
+            <w:r>
+              <w:rPr>
+                <w:lang w:val="es-ES"/>
+              </w:rPr>
               <w:t xml:space="preserve"> </w:t>
             </w:r>
           </w:p>
@@ -718,6 +726,12 @@
               <w:rPr>
                 <w:lang w:val="es-ES"/>
               </w:rPr>
+              <w:t>1.2</w:t>
+            </w:r>
+            <w:r>
+              <w:rPr>
+                <w:lang w:val="es-ES"/>
+              </w:rPr>
               <w:t xml:space="preserve"> </w:t>
             </w:r>
           </w:p>
@@ -751,7 +765,7 @@
               <w:rPr>
                 <w:lang w:val="es-ES"/>
               </w:rPr>
-              <w:t xml:space="preserve"> </w:t>
+              <w:t>Corrección del documento</w:t>
             </w:r>
           </w:p>
         </w:tc>
@@ -785,6 +799,12 @@
                 <w:lang w:val="es-ES"/>
               </w:rPr>
               <w:t xml:space="preserve"> </w:t>
+            </w:r>
+            <w:r>
+              <w:rPr>
+                <w:lang w:val="es-ES"/>
+              </w:rPr>
+              <w:t>Carlos San Bartolomé</w:t>
             </w:r>
           </w:p>
         </w:tc>
@@ -902,7 +922,7 @@
           <w:r>
             <w:fldChar w:fldCharType="separate"/>
           </w:r>
-          <w:hyperlink w:anchor="_Toc26722464" w:history="1">
+          <w:hyperlink w:anchor="_Toc26724588" w:history="1">
             <w:r>
               <w:rPr>
                 <w:rStyle w:val="Hipervnculo"/>
@@ -929,7 +949,7 @@
                 <w:noProof/>
                 <w:webHidden/>
               </w:rPr>
-              <w:instrText xml:space="preserve"> PAGEREF _Toc26722464 \h </w:instrText>
+              <w:instrText xml:space="preserve"> PAGEREF _Toc26724588 \h </w:instrText>
             </w:r>
             <w:r>
               <w:rPr>
@@ -949,7 +969,7 @@
                 <w:noProof/>
                 <w:webHidden/>
               </w:rPr>
-              <w:t>4</w:t>
+              <w:t>5</w:t>
             </w:r>
             <w:r>
               <w:rPr>
@@ -972,7 +992,7 @@
               <w:lang w:val="es-PE"/>
             </w:rPr>
           </w:pPr>
-          <w:hyperlink w:anchor="_Toc26722465" w:history="1">
+          <w:hyperlink w:anchor="_Toc26724589" w:history="1">
             <w:r>
               <w:rPr>
                 <w:rStyle w:val="Hipervnculo"/>
@@ -999,7 +1019,7 @@
                 <w:noProof/>
                 <w:webHidden/>
               </w:rPr>
-              <w:instrText xml:space="preserve"> PAGEREF _Toc26722465 \h </w:instrText>
+              <w:instrText xml:space="preserve"> PAGEREF _Toc26724589 \h </w:instrText>
             </w:r>
             <w:r>
               <w:rPr>
@@ -1019,7 +1039,7 @@
                 <w:noProof/>
                 <w:webHidden/>
               </w:rPr>
-              <w:t>4</w:t>
+              <w:t>5</w:t>
             </w:r>
             <w:r>
               <w:rPr>
@@ -1042,7 +1062,7 @@
               <w:lang w:val="es-PE"/>
             </w:rPr>
           </w:pPr>
-          <w:hyperlink w:anchor="_Toc26722466" w:history="1">
+          <w:hyperlink w:anchor="_Toc26724590" w:history="1">
             <w:r>
               <w:rPr>
                 <w:rStyle w:val="Hipervnculo"/>
@@ -1069,7 +1089,7 @@
                 <w:noProof/>
                 <w:webHidden/>
               </w:rPr>
-              <w:instrText xml:space="preserve"> PAGEREF _Toc26722466 \h </w:instrText>
+              <w:instrText xml:space="preserve"> PAGEREF _Toc26724590 \h </w:instrText>
             </w:r>
             <w:r>
               <w:rPr>
@@ -1089,7 +1109,7 @@
                 <w:noProof/>
                 <w:webHidden/>
               </w:rPr>
-              <w:t>4</w:t>
+              <w:t>5</w:t>
             </w:r>
             <w:r>
               <w:rPr>
@@ -1112,7 +1132,7 @@
               <w:lang w:val="es-PE"/>
             </w:rPr>
           </w:pPr>
-          <w:hyperlink w:anchor="_Toc26722467" w:history="1">
+          <w:hyperlink w:anchor="_Toc26724591" w:history="1">
             <w:r>
               <w:rPr>
                 <w:rStyle w:val="Hipervnculo"/>
@@ -1139,7 +1159,7 @@
                 <w:noProof/>
                 <w:webHidden/>
               </w:rPr>
-              <w:instrText xml:space="preserve"> PAGEREF _Toc26722467 \h </w:instrText>
+              <w:instrText xml:space="preserve"> PAGEREF _Toc26724591 \h </w:instrText>
             </w:r>
             <w:r>
               <w:rPr>
@@ -1159,7 +1179,7 @@
                 <w:noProof/>
                 <w:webHidden/>
               </w:rPr>
-              <w:t>4</w:t>
+              <w:t>5</w:t>
             </w:r>
             <w:r>
               <w:rPr>
@@ -1182,7 +1202,7 @@
               <w:lang w:val="es-PE"/>
             </w:rPr>
           </w:pPr>
-          <w:hyperlink w:anchor="_Toc26722468" w:history="1">
+          <w:hyperlink w:anchor="_Toc26724592" w:history="1">
             <w:r>
               <w:rPr>
                 <w:rStyle w:val="Hipervnculo"/>
@@ -1209,7 +1229,7 @@
                 <w:noProof/>
                 <w:webHidden/>
               </w:rPr>
-              <w:instrText xml:space="preserve"> PAGEREF _Toc26722468 \h </w:instrText>
+              <w:instrText xml:space="preserve"> PAGEREF _Toc26724592 \h </w:instrText>
             </w:r>
             <w:r>
               <w:rPr>
@@ -1229,7 +1249,7 @@
                 <w:noProof/>
                 <w:webHidden/>
               </w:rPr>
-              <w:t>4</w:t>
+              <w:t>5</w:t>
             </w:r>
             <w:r>
               <w:rPr>
@@ -1252,7 +1272,7 @@
               <w:lang w:val="es-PE"/>
             </w:rPr>
           </w:pPr>
-          <w:hyperlink w:anchor="_Toc26722469" w:history="1">
+          <w:hyperlink w:anchor="_Toc26724593" w:history="1">
             <w:r>
               <w:rPr>
                 <w:rStyle w:val="Hipervnculo"/>
@@ -1279,7 +1299,7 @@
                 <w:noProof/>
                 <w:webHidden/>
               </w:rPr>
-              <w:instrText xml:space="preserve"> PAGEREF _Toc26722469 \h </w:instrText>
+              <w:instrText xml:space="preserve"> PAGEREF _Toc26724593 \h </w:instrText>
             </w:r>
             <w:r>
               <w:rPr>
@@ -1299,7 +1319,7 @@
                 <w:noProof/>
                 <w:webHidden/>
               </w:rPr>
-              <w:t>4</w:t>
+              <w:t>5</w:t>
             </w:r>
             <w:r>
               <w:rPr>
@@ -1322,7 +1342,7 @@
               <w:lang w:val="es-PE"/>
             </w:rPr>
           </w:pPr>
-          <w:hyperlink w:anchor="_Toc26722470" w:history="1">
+          <w:hyperlink w:anchor="_Toc26724594" w:history="1">
             <w:r>
               <w:rPr>
                 <w:rStyle w:val="Hipervnculo"/>
@@ -1349,7 +1369,7 @@
                 <w:noProof/>
                 <w:webHidden/>
               </w:rPr>
-              <w:instrText xml:space="preserve"> PAGEREF _Toc26722470 \h </w:instrText>
+              <w:instrText xml:space="preserve"> PAGEREF _Toc26724594 \h </w:instrText>
             </w:r>
             <w:r>
               <w:rPr>
@@ -1369,7 +1389,7 @@
                 <w:noProof/>
                 <w:webHidden/>
               </w:rPr>
-              <w:t>4</w:t>
+              <w:t>5</w:t>
             </w:r>
             <w:r>
               <w:rPr>
@@ -1392,7 +1412,7 @@
               <w:lang w:val="es-PE"/>
             </w:rPr>
           </w:pPr>
-          <w:hyperlink w:anchor="_Toc26722471" w:history="1">
+          <w:hyperlink w:anchor="_Toc26724595" w:history="1">
             <w:r>
               <w:rPr>
                 <w:rStyle w:val="Hipervnculo"/>
@@ -1419,7 +1439,7 @@
                 <w:noProof/>
                 <w:webHidden/>
               </w:rPr>
-              <w:instrText xml:space="preserve"> PAGEREF _Toc26722471 \h </w:instrText>
+              <w:instrText xml:space="preserve"> PAGEREF _Toc26724595 \h </w:instrText>
             </w:r>
             <w:r>
               <w:rPr>
@@ -1439,7 +1459,7 @@
                 <w:noProof/>
                 <w:webHidden/>
               </w:rPr>
-              <w:t>4</w:t>
+              <w:t>5</w:t>
             </w:r>
             <w:r>
               <w:rPr>
@@ -1462,7 +1482,7 @@
               <w:lang w:val="es-PE"/>
             </w:rPr>
           </w:pPr>
-          <w:hyperlink w:anchor="_Toc26722472" w:history="1">
+          <w:hyperlink w:anchor="_Toc26724596" w:history="1">
             <w:r>
               <w:rPr>
                 <w:rStyle w:val="Hipervnculo"/>
@@ -1489,7 +1509,7 @@
                 <w:noProof/>
                 <w:webHidden/>
               </w:rPr>
-              <w:instrText xml:space="preserve"> PAGEREF _Toc26722472 \h </w:instrText>
+              <w:instrText xml:space="preserve"> PAGEREF _Toc26724596 \h </w:instrText>
             </w:r>
             <w:r>
               <w:rPr>
@@ -1509,7 +1529,7 @@
                 <w:noProof/>
                 <w:webHidden/>
               </w:rPr>
-              <w:t>5</w:t>
+              <w:t>6</w:t>
             </w:r>
             <w:r>
               <w:rPr>
@@ -1532,7 +1552,7 @@
               <w:lang w:val="es-PE"/>
             </w:rPr>
           </w:pPr>
-          <w:hyperlink w:anchor="_Toc26722473" w:history="1">
+          <w:hyperlink w:anchor="_Toc26724597" w:history="1">
             <w:r>
               <w:rPr>
                 <w:rStyle w:val="Hipervnculo"/>
@@ -1559,7 +1579,7 @@
                 <w:noProof/>
                 <w:webHidden/>
               </w:rPr>
-              <w:instrText xml:space="preserve"> PAGEREF _Toc26722473 \h </w:instrText>
+              <w:instrText xml:space="preserve"> PAGEREF _Toc26724597 \h </w:instrText>
             </w:r>
             <w:r>
               <w:rPr>
@@ -1579,7 +1599,7 @@
                 <w:noProof/>
                 <w:webHidden/>
               </w:rPr>
-              <w:t>5</w:t>
+              <w:t>6</w:t>
             </w:r>
             <w:r>
               <w:rPr>
@@ -1602,7 +1622,7 @@
               <w:lang w:val="es-PE"/>
             </w:rPr>
           </w:pPr>
-          <w:hyperlink w:anchor="_Toc26722474" w:history="1">
+          <w:hyperlink w:anchor="_Toc26724598" w:history="1">
             <w:r>
               <w:rPr>
                 <w:rStyle w:val="Hipervnculo"/>
@@ -1629,7 +1649,7 @@
                 <w:noProof/>
                 <w:webHidden/>
               </w:rPr>
-              <w:instrText xml:space="preserve"> PAGEREF _Toc26722474 \h </w:instrText>
+              <w:instrText xml:space="preserve"> PAGEREF _Toc26724598 \h </w:instrText>
             </w:r>
             <w:r>
               <w:rPr>
@@ -1649,7 +1669,7 @@
                 <w:noProof/>
                 <w:webHidden/>
               </w:rPr>
-              <w:t>5</w:t>
+              <w:t>6</w:t>
             </w:r>
             <w:r>
               <w:rPr>
@@ -1672,7 +1692,7 @@
               <w:lang w:val="es-PE"/>
             </w:rPr>
           </w:pPr>
-          <w:hyperlink w:anchor="_Toc26722475" w:history="1">
+          <w:hyperlink w:anchor="_Toc26724599" w:history="1">
             <w:r>
               <w:rPr>
                 <w:rStyle w:val="Hipervnculo"/>
@@ -1699,7 +1719,7 @@
                 <w:noProof/>
                 <w:webHidden/>
               </w:rPr>
-              <w:instrText xml:space="preserve"> PAGEREF _Toc26722475 \h </w:instrText>
+              <w:instrText xml:space="preserve"> PAGEREF _Toc26724599 \h </w:instrText>
             </w:r>
             <w:r>
               <w:rPr>
@@ -1719,7 +1739,7 @@
                 <w:noProof/>
                 <w:webHidden/>
               </w:rPr>
-              <w:t>5</w:t>
+              <w:t>6</w:t>
             </w:r>
             <w:r>
               <w:rPr>
@@ -1742,7 +1762,7 @@
               <w:lang w:val="es-PE"/>
             </w:rPr>
           </w:pPr>
-          <w:hyperlink w:anchor="_Toc26722476" w:history="1">
+          <w:hyperlink w:anchor="_Toc26724600" w:history="1">
             <w:r>
               <w:rPr>
                 <w:rStyle w:val="Hipervnculo"/>
@@ -1769,7 +1789,7 @@
                 <w:noProof/>
                 <w:webHidden/>
               </w:rPr>
-              <w:instrText xml:space="preserve"> PAGEREF _Toc26722476 \h </w:instrText>
+              <w:instrText xml:space="preserve"> PAGEREF _Toc26724600 \h </w:instrText>
             </w:r>
             <w:r>
               <w:rPr>
@@ -1789,7 +1809,7 @@
                 <w:noProof/>
                 <w:webHidden/>
               </w:rPr>
-              <w:t>5</w:t>
+              <w:t>6</w:t>
             </w:r>
             <w:r>
               <w:rPr>
@@ -1812,7 +1832,7 @@
               <w:lang w:val="es-PE"/>
             </w:rPr>
           </w:pPr>
-          <w:hyperlink w:anchor="_Toc26722477" w:history="1">
+          <w:hyperlink w:anchor="_Toc26724601" w:history="1">
             <w:r>
               <w:rPr>
                 <w:rStyle w:val="Hipervnculo"/>
@@ -1839,7 +1859,7 @@
                 <w:noProof/>
                 <w:webHidden/>
               </w:rPr>
-              <w:instrText xml:space="preserve"> PAGEREF _Toc26722477 \h </w:instrText>
+              <w:instrText xml:space="preserve"> PAGEREF _Toc26724601 \h </w:instrText>
             </w:r>
             <w:r>
               <w:rPr>
@@ -1859,7 +1879,7 @@
                 <w:noProof/>
                 <w:webHidden/>
               </w:rPr>
-              <w:t>6</w:t>
+              <w:t>7</w:t>
             </w:r>
             <w:r>
               <w:rPr>
@@ -1882,7 +1902,7 @@
               <w:lang w:val="es-PE"/>
             </w:rPr>
           </w:pPr>
-          <w:hyperlink w:anchor="_Toc26722478" w:history="1">
+          <w:hyperlink w:anchor="_Toc26724602" w:history="1">
             <w:r>
               <w:rPr>
                 <w:rStyle w:val="Hipervnculo"/>
@@ -1909,7 +1929,7 @@
                 <w:noProof/>
                 <w:webHidden/>
               </w:rPr>
-              <w:instrText xml:space="preserve"> PAGEREF _Toc26722478 \h </w:instrText>
+              <w:instrText xml:space="preserve"> PAGEREF _Toc26724602 \h </w:instrText>
             </w:r>
             <w:r>
               <w:rPr>
@@ -1929,7 +1949,7 @@
                 <w:noProof/>
                 <w:webHidden/>
               </w:rPr>
-              <w:t>6</w:t>
+              <w:t>7</w:t>
             </w:r>
             <w:r>
               <w:rPr>
@@ -1952,7 +1972,7 @@
               <w:lang w:val="es-PE"/>
             </w:rPr>
           </w:pPr>
-          <w:hyperlink w:anchor="_Toc26722479" w:history="1">
+          <w:hyperlink w:anchor="_Toc26724603" w:history="1">
             <w:r>
               <w:rPr>
                 <w:rStyle w:val="Hipervnculo"/>
@@ -1979,7 +1999,7 @@
                 <w:noProof/>
                 <w:webHidden/>
               </w:rPr>
-              <w:instrText xml:space="preserve"> PAGEREF _Toc26722479 \h </w:instrText>
+              <w:instrText xml:space="preserve"> PAGEREF _Toc26724603 \h </w:instrText>
             </w:r>
             <w:r>
               <w:rPr>
@@ -1999,7 +2019,7 @@
                 <w:noProof/>
                 <w:webHidden/>
               </w:rPr>
-              <w:t>6</w:t>
+              <w:t>7</w:t>
             </w:r>
             <w:r>
               <w:rPr>
@@ -2022,7 +2042,7 @@
               <w:lang w:val="es-PE"/>
             </w:rPr>
           </w:pPr>
-          <w:hyperlink w:anchor="_Toc26722480" w:history="1">
+          <w:hyperlink w:anchor="_Toc26724604" w:history="1">
             <w:r>
               <w:rPr>
                 <w:rStyle w:val="Hipervnculo"/>
@@ -2049,7 +2069,7 @@
                 <w:noProof/>
                 <w:webHidden/>
               </w:rPr>
-              <w:instrText xml:space="preserve"> PAGEREF _Toc26722480 \h </w:instrText>
+              <w:instrText xml:space="preserve"> PAGEREF _Toc26724604 \h </w:instrText>
             </w:r>
             <w:r>
               <w:rPr>
@@ -2069,7 +2089,7 @@
                 <w:noProof/>
                 <w:webHidden/>
               </w:rPr>
-              <w:t>6</w:t>
+              <w:t>7</w:t>
             </w:r>
             <w:r>
               <w:rPr>
@@ -2092,7 +2112,7 @@
               <w:lang w:val="es-PE"/>
             </w:rPr>
           </w:pPr>
-          <w:hyperlink w:anchor="_Toc26722481" w:history="1">
+          <w:hyperlink w:anchor="_Toc26724605" w:history="1">
             <w:r>
               <w:rPr>
                 <w:rStyle w:val="Hipervnculo"/>
@@ -2119,7 +2139,7 @@
                 <w:noProof/>
                 <w:webHidden/>
               </w:rPr>
-              <w:instrText xml:space="preserve"> PAGEREF _Toc26722481 \h </w:instrText>
+              <w:instrText xml:space="preserve"> PAGEREF _Toc26724605 \h </w:instrText>
             </w:r>
             <w:r>
               <w:rPr>
@@ -2139,7 +2159,1072 @@
                 <w:noProof/>
                 <w:webHidden/>
               </w:rPr>
-              <w:t>6</w:t>
+              <w:t>7</w:t>
+            </w:r>
+            <w:r>
+              <w:rPr>
+                <w:noProof/>
+                <w:webHidden/>
+              </w:rPr>
+              <w:fldChar w:fldCharType="end"/>
+            </w:r>
+          </w:hyperlink>
+        </w:p>
+        <w:p>
+          <w:pPr>
+            <w:pStyle w:val="TDC2"/>
+            <w:tabs>
+              <w:tab w:val="right" w:leader="dot" w:pos="9019"/>
+            </w:tabs>
+            <w:rPr>
+              <w:rFonts w:asciiTheme="minorHAnsi" w:eastAsiaTheme="minorEastAsia" w:hAnsiTheme="minorHAnsi" w:cstheme="minorBidi"/>
+              <w:noProof/>
+              <w:lang w:val="es-PE"/>
+            </w:rPr>
+          </w:pPr>
+          <w:hyperlink w:anchor="_Toc26724606" w:history="1">
+            <w:r>
+              <w:rPr>
+                <w:rStyle w:val="Hipervnculo"/>
+                <w:noProof/>
+                <w:lang w:val="es-ES"/>
+              </w:rPr>
+              <w:t>3.4. Eliminar habitante</w:t>
+            </w:r>
+            <w:r>
+              <w:rPr>
+                <w:noProof/>
+                <w:webHidden/>
+              </w:rPr>
+              <w:tab/>
+            </w:r>
+            <w:r>
+              <w:rPr>
+                <w:noProof/>
+                <w:webHidden/>
+              </w:rPr>
+              <w:fldChar w:fldCharType="begin"/>
+            </w:r>
+            <w:r>
+              <w:rPr>
+                <w:noProof/>
+                <w:webHidden/>
+              </w:rPr>
+              <w:instrText xml:space="preserve"> PAGEREF _Toc26724606 \h </w:instrText>
+            </w:r>
+            <w:r>
+              <w:rPr>
+                <w:noProof/>
+                <w:webHidden/>
+              </w:rPr>
+            </w:r>
+            <w:r>
+              <w:rPr>
+                <w:noProof/>
+                <w:webHidden/>
+              </w:rPr>
+              <w:fldChar w:fldCharType="separate"/>
+            </w:r>
+            <w:r>
+              <w:rPr>
+                <w:noProof/>
+                <w:webHidden/>
+              </w:rPr>
+              <w:t>8</w:t>
+            </w:r>
+            <w:r>
+              <w:rPr>
+                <w:noProof/>
+                <w:webHidden/>
+              </w:rPr>
+              <w:fldChar w:fldCharType="end"/>
+            </w:r>
+          </w:hyperlink>
+        </w:p>
+        <w:p>
+          <w:pPr>
+            <w:pStyle w:val="TDC3"/>
+            <w:tabs>
+              <w:tab w:val="right" w:leader="dot" w:pos="9019"/>
+            </w:tabs>
+            <w:rPr>
+              <w:rFonts w:asciiTheme="minorHAnsi" w:eastAsiaTheme="minorEastAsia" w:hAnsiTheme="minorHAnsi" w:cstheme="minorBidi"/>
+              <w:noProof/>
+              <w:lang w:val="es-PE"/>
+            </w:rPr>
+          </w:pPr>
+          <w:hyperlink w:anchor="_Toc26724607" w:history="1">
+            <w:r>
+              <w:rPr>
+                <w:rStyle w:val="Hipervnculo"/>
+                <w:noProof/>
+                <w:lang w:val="es-ES"/>
+              </w:rPr>
+              <w:t>3.4.1 Identificador de la especificación del procedimiento de prueba para eliminar habitantes</w:t>
+            </w:r>
+            <w:r>
+              <w:rPr>
+                <w:noProof/>
+                <w:webHidden/>
+              </w:rPr>
+              <w:tab/>
+            </w:r>
+            <w:r>
+              <w:rPr>
+                <w:noProof/>
+                <w:webHidden/>
+              </w:rPr>
+              <w:fldChar w:fldCharType="begin"/>
+            </w:r>
+            <w:r>
+              <w:rPr>
+                <w:noProof/>
+                <w:webHidden/>
+              </w:rPr>
+              <w:instrText xml:space="preserve"> PAGEREF _Toc26724607 \h </w:instrText>
+            </w:r>
+            <w:r>
+              <w:rPr>
+                <w:noProof/>
+                <w:webHidden/>
+              </w:rPr>
+            </w:r>
+            <w:r>
+              <w:rPr>
+                <w:noProof/>
+                <w:webHidden/>
+              </w:rPr>
+              <w:fldChar w:fldCharType="separate"/>
+            </w:r>
+            <w:r>
+              <w:rPr>
+                <w:noProof/>
+                <w:webHidden/>
+              </w:rPr>
+              <w:t>8</w:t>
+            </w:r>
+            <w:r>
+              <w:rPr>
+                <w:noProof/>
+                <w:webHidden/>
+              </w:rPr>
+              <w:fldChar w:fldCharType="end"/>
+            </w:r>
+          </w:hyperlink>
+        </w:p>
+        <w:p>
+          <w:pPr>
+            <w:pStyle w:val="TDC3"/>
+            <w:tabs>
+              <w:tab w:val="right" w:leader="dot" w:pos="9019"/>
+            </w:tabs>
+            <w:rPr>
+              <w:rFonts w:asciiTheme="minorHAnsi" w:eastAsiaTheme="minorEastAsia" w:hAnsiTheme="minorHAnsi" w:cstheme="minorBidi"/>
+              <w:noProof/>
+              <w:lang w:val="es-PE"/>
+            </w:rPr>
+          </w:pPr>
+          <w:hyperlink w:anchor="_Toc26724608" w:history="1">
+            <w:r>
+              <w:rPr>
+                <w:rStyle w:val="Hipervnculo"/>
+                <w:noProof/>
+                <w:lang w:val="es-ES"/>
+              </w:rPr>
+              <w:t>3.4.2 Objetivo</w:t>
+            </w:r>
+            <w:r>
+              <w:rPr>
+                <w:noProof/>
+                <w:webHidden/>
+              </w:rPr>
+              <w:tab/>
+            </w:r>
+            <w:r>
+              <w:rPr>
+                <w:noProof/>
+                <w:webHidden/>
+              </w:rPr>
+              <w:fldChar w:fldCharType="begin"/>
+            </w:r>
+            <w:r>
+              <w:rPr>
+                <w:noProof/>
+                <w:webHidden/>
+              </w:rPr>
+              <w:instrText xml:space="preserve"> PAGEREF _Toc26724608 \h </w:instrText>
+            </w:r>
+            <w:r>
+              <w:rPr>
+                <w:noProof/>
+                <w:webHidden/>
+              </w:rPr>
+            </w:r>
+            <w:r>
+              <w:rPr>
+                <w:noProof/>
+                <w:webHidden/>
+              </w:rPr>
+              <w:fldChar w:fldCharType="separate"/>
+            </w:r>
+            <w:r>
+              <w:rPr>
+                <w:noProof/>
+                <w:webHidden/>
+              </w:rPr>
+              <w:t>8</w:t>
+            </w:r>
+            <w:r>
+              <w:rPr>
+                <w:noProof/>
+                <w:webHidden/>
+              </w:rPr>
+              <w:fldChar w:fldCharType="end"/>
+            </w:r>
+          </w:hyperlink>
+        </w:p>
+        <w:p>
+          <w:pPr>
+            <w:pStyle w:val="TDC3"/>
+            <w:tabs>
+              <w:tab w:val="right" w:leader="dot" w:pos="9019"/>
+            </w:tabs>
+            <w:rPr>
+              <w:rFonts w:asciiTheme="minorHAnsi" w:eastAsiaTheme="minorEastAsia" w:hAnsiTheme="minorHAnsi" w:cstheme="minorBidi"/>
+              <w:noProof/>
+              <w:lang w:val="es-PE"/>
+            </w:rPr>
+          </w:pPr>
+          <w:hyperlink w:anchor="_Toc26724609" w:history="1">
+            <w:r>
+              <w:rPr>
+                <w:rStyle w:val="Hipervnculo"/>
+                <w:noProof/>
+                <w:lang w:val="es-ES"/>
+              </w:rPr>
+              <w:t>3.4.3 Requisitos especiales</w:t>
+            </w:r>
+            <w:r>
+              <w:rPr>
+                <w:noProof/>
+                <w:webHidden/>
+              </w:rPr>
+              <w:tab/>
+            </w:r>
+            <w:r>
+              <w:rPr>
+                <w:noProof/>
+                <w:webHidden/>
+              </w:rPr>
+              <w:fldChar w:fldCharType="begin"/>
+            </w:r>
+            <w:r>
+              <w:rPr>
+                <w:noProof/>
+                <w:webHidden/>
+              </w:rPr>
+              <w:instrText xml:space="preserve"> PAGEREF _Toc26724609 \h </w:instrText>
+            </w:r>
+            <w:r>
+              <w:rPr>
+                <w:noProof/>
+                <w:webHidden/>
+              </w:rPr>
+            </w:r>
+            <w:r>
+              <w:rPr>
+                <w:noProof/>
+                <w:webHidden/>
+              </w:rPr>
+              <w:fldChar w:fldCharType="separate"/>
+            </w:r>
+            <w:r>
+              <w:rPr>
+                <w:noProof/>
+                <w:webHidden/>
+              </w:rPr>
+              <w:t>8</w:t>
+            </w:r>
+            <w:r>
+              <w:rPr>
+                <w:noProof/>
+                <w:webHidden/>
+              </w:rPr>
+              <w:fldChar w:fldCharType="end"/>
+            </w:r>
+          </w:hyperlink>
+        </w:p>
+        <w:p>
+          <w:pPr>
+            <w:pStyle w:val="TDC3"/>
+            <w:tabs>
+              <w:tab w:val="right" w:leader="dot" w:pos="9019"/>
+            </w:tabs>
+            <w:rPr>
+              <w:rFonts w:asciiTheme="minorHAnsi" w:eastAsiaTheme="minorEastAsia" w:hAnsiTheme="minorHAnsi" w:cstheme="minorBidi"/>
+              <w:noProof/>
+              <w:lang w:val="es-PE"/>
+            </w:rPr>
+          </w:pPr>
+          <w:hyperlink w:anchor="_Toc26724610" w:history="1">
+            <w:r>
+              <w:rPr>
+                <w:rStyle w:val="Hipervnculo"/>
+                <w:noProof/>
+                <w:lang w:val="es-ES"/>
+              </w:rPr>
+              <w:t>3.4.4 Flujo de Procedimientos:</w:t>
+            </w:r>
+            <w:r>
+              <w:rPr>
+                <w:noProof/>
+                <w:webHidden/>
+              </w:rPr>
+              <w:tab/>
+            </w:r>
+            <w:r>
+              <w:rPr>
+                <w:noProof/>
+                <w:webHidden/>
+              </w:rPr>
+              <w:fldChar w:fldCharType="begin"/>
+            </w:r>
+            <w:r>
+              <w:rPr>
+                <w:noProof/>
+                <w:webHidden/>
+              </w:rPr>
+              <w:instrText xml:space="preserve"> PAGEREF _Toc26724610 \h </w:instrText>
+            </w:r>
+            <w:r>
+              <w:rPr>
+                <w:noProof/>
+                <w:webHidden/>
+              </w:rPr>
+            </w:r>
+            <w:r>
+              <w:rPr>
+                <w:noProof/>
+                <w:webHidden/>
+              </w:rPr>
+              <w:fldChar w:fldCharType="separate"/>
+            </w:r>
+            <w:r>
+              <w:rPr>
+                <w:noProof/>
+                <w:webHidden/>
+              </w:rPr>
+              <w:t>8</w:t>
+            </w:r>
+            <w:r>
+              <w:rPr>
+                <w:noProof/>
+                <w:webHidden/>
+              </w:rPr>
+              <w:fldChar w:fldCharType="end"/>
+            </w:r>
+          </w:hyperlink>
+        </w:p>
+        <w:p>
+          <w:pPr>
+            <w:pStyle w:val="TDC2"/>
+            <w:tabs>
+              <w:tab w:val="right" w:leader="dot" w:pos="9019"/>
+            </w:tabs>
+            <w:rPr>
+              <w:rFonts w:asciiTheme="minorHAnsi" w:eastAsiaTheme="minorEastAsia" w:hAnsiTheme="minorHAnsi" w:cstheme="minorBidi"/>
+              <w:noProof/>
+              <w:lang w:val="es-PE"/>
+            </w:rPr>
+          </w:pPr>
+          <w:hyperlink w:anchor="_Toc26724611" w:history="1">
+            <w:r>
+              <w:rPr>
+                <w:rStyle w:val="Hipervnculo"/>
+                <w:noProof/>
+                <w:lang w:val="es-ES"/>
+              </w:rPr>
+              <w:t>3.5. Modificar cuenta</w:t>
+            </w:r>
+            <w:r>
+              <w:rPr>
+                <w:noProof/>
+                <w:webHidden/>
+              </w:rPr>
+              <w:tab/>
+            </w:r>
+            <w:r>
+              <w:rPr>
+                <w:noProof/>
+                <w:webHidden/>
+              </w:rPr>
+              <w:fldChar w:fldCharType="begin"/>
+            </w:r>
+            <w:r>
+              <w:rPr>
+                <w:noProof/>
+                <w:webHidden/>
+              </w:rPr>
+              <w:instrText xml:space="preserve"> PAGEREF _Toc26724611 \h </w:instrText>
+            </w:r>
+            <w:r>
+              <w:rPr>
+                <w:noProof/>
+                <w:webHidden/>
+              </w:rPr>
+            </w:r>
+            <w:r>
+              <w:rPr>
+                <w:noProof/>
+                <w:webHidden/>
+              </w:rPr>
+              <w:fldChar w:fldCharType="separate"/>
+            </w:r>
+            <w:r>
+              <w:rPr>
+                <w:noProof/>
+                <w:webHidden/>
+              </w:rPr>
+              <w:t>9</w:t>
+            </w:r>
+            <w:r>
+              <w:rPr>
+                <w:noProof/>
+                <w:webHidden/>
+              </w:rPr>
+              <w:fldChar w:fldCharType="end"/>
+            </w:r>
+          </w:hyperlink>
+        </w:p>
+        <w:p>
+          <w:pPr>
+            <w:pStyle w:val="TDC3"/>
+            <w:tabs>
+              <w:tab w:val="right" w:leader="dot" w:pos="9019"/>
+            </w:tabs>
+            <w:rPr>
+              <w:rFonts w:asciiTheme="minorHAnsi" w:eastAsiaTheme="minorEastAsia" w:hAnsiTheme="minorHAnsi" w:cstheme="minorBidi"/>
+              <w:noProof/>
+              <w:lang w:val="es-PE"/>
+            </w:rPr>
+          </w:pPr>
+          <w:hyperlink w:anchor="_Toc26724612" w:history="1">
+            <w:r>
+              <w:rPr>
+                <w:rStyle w:val="Hipervnculo"/>
+                <w:noProof/>
+                <w:lang w:val="es-ES"/>
+              </w:rPr>
+              <w:t>3.5.1 Identificador de la especificación del procedimiento de prueba modificar cuenta.</w:t>
+            </w:r>
+            <w:r>
+              <w:rPr>
+                <w:noProof/>
+                <w:webHidden/>
+              </w:rPr>
+              <w:tab/>
+            </w:r>
+            <w:r>
+              <w:rPr>
+                <w:noProof/>
+                <w:webHidden/>
+              </w:rPr>
+              <w:fldChar w:fldCharType="begin"/>
+            </w:r>
+            <w:r>
+              <w:rPr>
+                <w:noProof/>
+                <w:webHidden/>
+              </w:rPr>
+              <w:instrText xml:space="preserve"> PAGEREF _Toc26724612 \h </w:instrText>
+            </w:r>
+            <w:r>
+              <w:rPr>
+                <w:noProof/>
+                <w:webHidden/>
+              </w:rPr>
+            </w:r>
+            <w:r>
+              <w:rPr>
+                <w:noProof/>
+                <w:webHidden/>
+              </w:rPr>
+              <w:fldChar w:fldCharType="separate"/>
+            </w:r>
+            <w:r>
+              <w:rPr>
+                <w:noProof/>
+                <w:webHidden/>
+              </w:rPr>
+              <w:t>9</w:t>
+            </w:r>
+            <w:r>
+              <w:rPr>
+                <w:noProof/>
+                <w:webHidden/>
+              </w:rPr>
+              <w:fldChar w:fldCharType="end"/>
+            </w:r>
+          </w:hyperlink>
+        </w:p>
+        <w:p>
+          <w:pPr>
+            <w:pStyle w:val="TDC3"/>
+            <w:tabs>
+              <w:tab w:val="right" w:leader="dot" w:pos="9019"/>
+            </w:tabs>
+            <w:rPr>
+              <w:rFonts w:asciiTheme="minorHAnsi" w:eastAsiaTheme="minorEastAsia" w:hAnsiTheme="minorHAnsi" w:cstheme="minorBidi"/>
+              <w:noProof/>
+              <w:lang w:val="es-PE"/>
+            </w:rPr>
+          </w:pPr>
+          <w:hyperlink w:anchor="_Toc26724613" w:history="1">
+            <w:r>
+              <w:rPr>
+                <w:rStyle w:val="Hipervnculo"/>
+                <w:noProof/>
+                <w:lang w:val="es-ES"/>
+              </w:rPr>
+              <w:t>3.5.2 Objetivo</w:t>
+            </w:r>
+            <w:r>
+              <w:rPr>
+                <w:noProof/>
+                <w:webHidden/>
+              </w:rPr>
+              <w:tab/>
+            </w:r>
+            <w:r>
+              <w:rPr>
+                <w:noProof/>
+                <w:webHidden/>
+              </w:rPr>
+              <w:fldChar w:fldCharType="begin"/>
+            </w:r>
+            <w:r>
+              <w:rPr>
+                <w:noProof/>
+                <w:webHidden/>
+              </w:rPr>
+              <w:instrText xml:space="preserve"> PAGEREF _Toc26724613 \h </w:instrText>
+            </w:r>
+            <w:r>
+              <w:rPr>
+                <w:noProof/>
+                <w:webHidden/>
+              </w:rPr>
+            </w:r>
+            <w:r>
+              <w:rPr>
+                <w:noProof/>
+                <w:webHidden/>
+              </w:rPr>
+              <w:fldChar w:fldCharType="separate"/>
+            </w:r>
+            <w:r>
+              <w:rPr>
+                <w:noProof/>
+                <w:webHidden/>
+              </w:rPr>
+              <w:t>9</w:t>
+            </w:r>
+            <w:r>
+              <w:rPr>
+                <w:noProof/>
+                <w:webHidden/>
+              </w:rPr>
+              <w:fldChar w:fldCharType="end"/>
+            </w:r>
+          </w:hyperlink>
+        </w:p>
+        <w:p>
+          <w:pPr>
+            <w:pStyle w:val="TDC3"/>
+            <w:tabs>
+              <w:tab w:val="right" w:leader="dot" w:pos="9019"/>
+            </w:tabs>
+            <w:rPr>
+              <w:rFonts w:asciiTheme="minorHAnsi" w:eastAsiaTheme="minorEastAsia" w:hAnsiTheme="minorHAnsi" w:cstheme="minorBidi"/>
+              <w:noProof/>
+              <w:lang w:val="es-PE"/>
+            </w:rPr>
+          </w:pPr>
+          <w:hyperlink w:anchor="_Toc26724614" w:history="1">
+            <w:r>
+              <w:rPr>
+                <w:rStyle w:val="Hipervnculo"/>
+                <w:noProof/>
+                <w:lang w:val="es-ES"/>
+              </w:rPr>
+              <w:t>3.5.3 Requisitos especiales</w:t>
+            </w:r>
+            <w:r>
+              <w:rPr>
+                <w:noProof/>
+                <w:webHidden/>
+              </w:rPr>
+              <w:tab/>
+            </w:r>
+            <w:r>
+              <w:rPr>
+                <w:noProof/>
+                <w:webHidden/>
+              </w:rPr>
+              <w:fldChar w:fldCharType="begin"/>
+            </w:r>
+            <w:r>
+              <w:rPr>
+                <w:noProof/>
+                <w:webHidden/>
+              </w:rPr>
+              <w:instrText xml:space="preserve"> PAGEREF _Toc26724614 \h </w:instrText>
+            </w:r>
+            <w:r>
+              <w:rPr>
+                <w:noProof/>
+                <w:webHidden/>
+              </w:rPr>
+            </w:r>
+            <w:r>
+              <w:rPr>
+                <w:noProof/>
+                <w:webHidden/>
+              </w:rPr>
+              <w:fldChar w:fldCharType="separate"/>
+            </w:r>
+            <w:r>
+              <w:rPr>
+                <w:noProof/>
+                <w:webHidden/>
+              </w:rPr>
+              <w:t>9</w:t>
+            </w:r>
+            <w:r>
+              <w:rPr>
+                <w:noProof/>
+                <w:webHidden/>
+              </w:rPr>
+              <w:fldChar w:fldCharType="end"/>
+            </w:r>
+          </w:hyperlink>
+        </w:p>
+        <w:p>
+          <w:pPr>
+            <w:pStyle w:val="TDC3"/>
+            <w:tabs>
+              <w:tab w:val="right" w:leader="dot" w:pos="9019"/>
+            </w:tabs>
+            <w:rPr>
+              <w:rFonts w:asciiTheme="minorHAnsi" w:eastAsiaTheme="minorEastAsia" w:hAnsiTheme="minorHAnsi" w:cstheme="minorBidi"/>
+              <w:noProof/>
+              <w:lang w:val="es-PE"/>
+            </w:rPr>
+          </w:pPr>
+          <w:hyperlink w:anchor="_Toc26724615" w:history="1">
+            <w:r>
+              <w:rPr>
+                <w:rStyle w:val="Hipervnculo"/>
+                <w:noProof/>
+                <w:lang w:val="es-ES"/>
+              </w:rPr>
+              <w:t>3.5.4 Flujo de Procedimientos:</w:t>
+            </w:r>
+            <w:r>
+              <w:rPr>
+                <w:noProof/>
+                <w:webHidden/>
+              </w:rPr>
+              <w:tab/>
+            </w:r>
+            <w:r>
+              <w:rPr>
+                <w:noProof/>
+                <w:webHidden/>
+              </w:rPr>
+              <w:fldChar w:fldCharType="begin"/>
+            </w:r>
+            <w:r>
+              <w:rPr>
+                <w:noProof/>
+                <w:webHidden/>
+              </w:rPr>
+              <w:instrText xml:space="preserve"> PAGEREF _Toc26724615 \h </w:instrText>
+            </w:r>
+            <w:r>
+              <w:rPr>
+                <w:noProof/>
+                <w:webHidden/>
+              </w:rPr>
+            </w:r>
+            <w:r>
+              <w:rPr>
+                <w:noProof/>
+                <w:webHidden/>
+              </w:rPr>
+              <w:fldChar w:fldCharType="separate"/>
+            </w:r>
+            <w:r>
+              <w:rPr>
+                <w:noProof/>
+                <w:webHidden/>
+              </w:rPr>
+              <w:t>10</w:t>
+            </w:r>
+            <w:r>
+              <w:rPr>
+                <w:noProof/>
+                <w:webHidden/>
+              </w:rPr>
+              <w:fldChar w:fldCharType="end"/>
+            </w:r>
+          </w:hyperlink>
+        </w:p>
+        <w:p>
+          <w:pPr>
+            <w:pStyle w:val="TDC2"/>
+            <w:tabs>
+              <w:tab w:val="right" w:leader="dot" w:pos="9019"/>
+            </w:tabs>
+            <w:rPr>
+              <w:rFonts w:asciiTheme="minorHAnsi" w:eastAsiaTheme="minorEastAsia" w:hAnsiTheme="minorHAnsi" w:cstheme="minorBidi"/>
+              <w:noProof/>
+              <w:lang w:val="es-PE"/>
+            </w:rPr>
+          </w:pPr>
+          <w:hyperlink w:anchor="_Toc26724616" w:history="1">
+            <w:r>
+              <w:rPr>
+                <w:rStyle w:val="Hipervnculo"/>
+                <w:noProof/>
+                <w:lang w:val="es-ES"/>
+              </w:rPr>
+              <w:t>3.6. Acciones del hogar</w:t>
+            </w:r>
+            <w:r>
+              <w:rPr>
+                <w:noProof/>
+                <w:webHidden/>
+              </w:rPr>
+              <w:tab/>
+            </w:r>
+            <w:r>
+              <w:rPr>
+                <w:noProof/>
+                <w:webHidden/>
+              </w:rPr>
+              <w:fldChar w:fldCharType="begin"/>
+            </w:r>
+            <w:r>
+              <w:rPr>
+                <w:noProof/>
+                <w:webHidden/>
+              </w:rPr>
+              <w:instrText xml:space="preserve"> PAGEREF _Toc26724616 \h </w:instrText>
+            </w:r>
+            <w:r>
+              <w:rPr>
+                <w:noProof/>
+                <w:webHidden/>
+              </w:rPr>
+            </w:r>
+            <w:r>
+              <w:rPr>
+                <w:noProof/>
+                <w:webHidden/>
+              </w:rPr>
+              <w:fldChar w:fldCharType="separate"/>
+            </w:r>
+            <w:r>
+              <w:rPr>
+                <w:noProof/>
+                <w:webHidden/>
+              </w:rPr>
+              <w:t>10</w:t>
+            </w:r>
+            <w:r>
+              <w:rPr>
+                <w:noProof/>
+                <w:webHidden/>
+              </w:rPr>
+              <w:fldChar w:fldCharType="end"/>
+            </w:r>
+          </w:hyperlink>
+        </w:p>
+        <w:p>
+          <w:pPr>
+            <w:pStyle w:val="TDC3"/>
+            <w:tabs>
+              <w:tab w:val="right" w:leader="dot" w:pos="9019"/>
+            </w:tabs>
+            <w:rPr>
+              <w:rFonts w:asciiTheme="minorHAnsi" w:eastAsiaTheme="minorEastAsia" w:hAnsiTheme="minorHAnsi" w:cstheme="minorBidi"/>
+              <w:noProof/>
+              <w:lang w:val="es-PE"/>
+            </w:rPr>
+          </w:pPr>
+          <w:hyperlink w:anchor="_Toc26724617" w:history="1">
+            <w:r>
+              <w:rPr>
+                <w:rStyle w:val="Hipervnculo"/>
+                <w:noProof/>
+                <w:lang w:val="es-ES"/>
+              </w:rPr>
+              <w:t>3.6.1 Identificador de la especificación del procedimiento de prueba para las acciones del hogar.</w:t>
+            </w:r>
+            <w:r>
+              <w:rPr>
+                <w:noProof/>
+                <w:webHidden/>
+              </w:rPr>
+              <w:tab/>
+            </w:r>
+            <w:r>
+              <w:rPr>
+                <w:noProof/>
+                <w:webHidden/>
+              </w:rPr>
+              <w:fldChar w:fldCharType="begin"/>
+            </w:r>
+            <w:r>
+              <w:rPr>
+                <w:noProof/>
+                <w:webHidden/>
+              </w:rPr>
+              <w:instrText xml:space="preserve"> PAGEREF _Toc26724617 \h </w:instrText>
+            </w:r>
+            <w:r>
+              <w:rPr>
+                <w:noProof/>
+                <w:webHidden/>
+              </w:rPr>
+            </w:r>
+            <w:r>
+              <w:rPr>
+                <w:noProof/>
+                <w:webHidden/>
+              </w:rPr>
+              <w:fldChar w:fldCharType="separate"/>
+            </w:r>
+            <w:r>
+              <w:rPr>
+                <w:noProof/>
+                <w:webHidden/>
+              </w:rPr>
+              <w:t>10</w:t>
+            </w:r>
+            <w:r>
+              <w:rPr>
+                <w:noProof/>
+                <w:webHidden/>
+              </w:rPr>
+              <w:fldChar w:fldCharType="end"/>
+            </w:r>
+          </w:hyperlink>
+        </w:p>
+        <w:p>
+          <w:pPr>
+            <w:pStyle w:val="TDC3"/>
+            <w:tabs>
+              <w:tab w:val="right" w:leader="dot" w:pos="9019"/>
+            </w:tabs>
+            <w:rPr>
+              <w:rFonts w:asciiTheme="minorHAnsi" w:eastAsiaTheme="minorEastAsia" w:hAnsiTheme="minorHAnsi" w:cstheme="minorBidi"/>
+              <w:noProof/>
+              <w:lang w:val="es-PE"/>
+            </w:rPr>
+          </w:pPr>
+          <w:hyperlink w:anchor="_Toc26724618" w:history="1">
+            <w:r>
+              <w:rPr>
+                <w:rStyle w:val="Hipervnculo"/>
+                <w:noProof/>
+                <w:lang w:val="es-ES"/>
+              </w:rPr>
+              <w:t>3.6.2 Objetivo</w:t>
+            </w:r>
+            <w:r>
+              <w:rPr>
+                <w:noProof/>
+                <w:webHidden/>
+              </w:rPr>
+              <w:tab/>
+            </w:r>
+            <w:r>
+              <w:rPr>
+                <w:noProof/>
+                <w:webHidden/>
+              </w:rPr>
+              <w:fldChar w:fldCharType="begin"/>
+            </w:r>
+            <w:r>
+              <w:rPr>
+                <w:noProof/>
+                <w:webHidden/>
+              </w:rPr>
+              <w:instrText xml:space="preserve"> PAGEREF _Toc26724618 \h </w:instrText>
+            </w:r>
+            <w:r>
+              <w:rPr>
+                <w:noProof/>
+                <w:webHidden/>
+              </w:rPr>
+            </w:r>
+            <w:r>
+              <w:rPr>
+                <w:noProof/>
+                <w:webHidden/>
+              </w:rPr>
+              <w:fldChar w:fldCharType="separate"/>
+            </w:r>
+            <w:r>
+              <w:rPr>
+                <w:noProof/>
+                <w:webHidden/>
+              </w:rPr>
+              <w:t>10</w:t>
+            </w:r>
+            <w:r>
+              <w:rPr>
+                <w:noProof/>
+                <w:webHidden/>
+              </w:rPr>
+              <w:fldChar w:fldCharType="end"/>
+            </w:r>
+          </w:hyperlink>
+        </w:p>
+        <w:p>
+          <w:pPr>
+            <w:pStyle w:val="TDC3"/>
+            <w:tabs>
+              <w:tab w:val="right" w:leader="dot" w:pos="9019"/>
+            </w:tabs>
+            <w:rPr>
+              <w:rFonts w:asciiTheme="minorHAnsi" w:eastAsiaTheme="minorEastAsia" w:hAnsiTheme="minorHAnsi" w:cstheme="minorBidi"/>
+              <w:noProof/>
+              <w:lang w:val="es-PE"/>
+            </w:rPr>
+          </w:pPr>
+          <w:hyperlink w:anchor="_Toc26724619" w:history="1">
+            <w:r>
+              <w:rPr>
+                <w:rStyle w:val="Hipervnculo"/>
+                <w:noProof/>
+                <w:lang w:val="es-ES"/>
+              </w:rPr>
+              <w:t>3.6.3 Requisitos especiales</w:t>
+            </w:r>
+            <w:r>
+              <w:rPr>
+                <w:noProof/>
+                <w:webHidden/>
+              </w:rPr>
+              <w:tab/>
+            </w:r>
+            <w:r>
+              <w:rPr>
+                <w:noProof/>
+                <w:webHidden/>
+              </w:rPr>
+              <w:fldChar w:fldCharType="begin"/>
+            </w:r>
+            <w:r>
+              <w:rPr>
+                <w:noProof/>
+                <w:webHidden/>
+              </w:rPr>
+              <w:instrText xml:space="preserve"> PAGEREF _Toc26724619 \h </w:instrText>
+            </w:r>
+            <w:r>
+              <w:rPr>
+                <w:noProof/>
+                <w:webHidden/>
+              </w:rPr>
+            </w:r>
+            <w:r>
+              <w:rPr>
+                <w:noProof/>
+                <w:webHidden/>
+              </w:rPr>
+              <w:fldChar w:fldCharType="separate"/>
+            </w:r>
+            <w:r>
+              <w:rPr>
+                <w:noProof/>
+                <w:webHidden/>
+              </w:rPr>
+              <w:t>10</w:t>
+            </w:r>
+            <w:r>
+              <w:rPr>
+                <w:noProof/>
+                <w:webHidden/>
+              </w:rPr>
+              <w:fldChar w:fldCharType="end"/>
+            </w:r>
+          </w:hyperlink>
+        </w:p>
+        <w:p>
+          <w:pPr>
+            <w:pStyle w:val="TDC3"/>
+            <w:tabs>
+              <w:tab w:val="right" w:leader="dot" w:pos="9019"/>
+            </w:tabs>
+            <w:rPr>
+              <w:rFonts w:asciiTheme="minorHAnsi" w:eastAsiaTheme="minorEastAsia" w:hAnsiTheme="minorHAnsi" w:cstheme="minorBidi"/>
+              <w:noProof/>
+              <w:lang w:val="es-PE"/>
+            </w:rPr>
+          </w:pPr>
+          <w:hyperlink w:anchor="_Toc26724620" w:history="1">
+            <w:r>
+              <w:rPr>
+                <w:rStyle w:val="Hipervnculo"/>
+                <w:noProof/>
+                <w:lang w:val="es-ES"/>
+              </w:rPr>
+              <w:t>3.6.4 Flujo de Procedimientos:</w:t>
+            </w:r>
+            <w:r>
+              <w:rPr>
+                <w:noProof/>
+                <w:webHidden/>
+              </w:rPr>
+              <w:tab/>
+            </w:r>
+            <w:r>
+              <w:rPr>
+                <w:noProof/>
+                <w:webHidden/>
+              </w:rPr>
+              <w:fldChar w:fldCharType="begin"/>
+            </w:r>
+            <w:r>
+              <w:rPr>
+                <w:noProof/>
+                <w:webHidden/>
+              </w:rPr>
+              <w:instrText xml:space="preserve"> PAGEREF _Toc26724620 \h </w:instrText>
+            </w:r>
+            <w:r>
+              <w:rPr>
+                <w:noProof/>
+                <w:webHidden/>
+              </w:rPr>
+            </w:r>
+            <w:r>
+              <w:rPr>
+                <w:noProof/>
+                <w:webHidden/>
+              </w:rPr>
+              <w:fldChar w:fldCharType="separate"/>
+            </w:r>
+            <w:r>
+              <w:rPr>
+                <w:noProof/>
+                <w:webHidden/>
+              </w:rPr>
+              <w:t>10</w:t>
             </w:r>
             <w:r>
               <w:rPr>
@@ -2209,7 +3294,7 @@
         </w:rPr>
       </w:pPr>
       <w:bookmarkStart w:id="0" w:name="_gjdgxs" w:colFirst="0" w:colLast="0"/>
-      <w:bookmarkStart w:id="1" w:name="_Toc26722464"/>
+      <w:bookmarkStart w:id="1" w:name="_Toc26724588"/>
       <w:bookmarkEnd w:id="0"/>
       <w:r>
         <w:rPr>
@@ -2223,7 +3308,15 @@
     </w:p>
     <w:p>
       <w:r>
-        <w:t>Especificar los pasos para ejecutar los casos de prueba para el proyecto SafeHome.</w:t>
+        <w:t xml:space="preserve">Especificar los pasos para ejecutar los casos de prueba para el proyecto </w:t>
+      </w:r>
+      <w:proofErr w:type="spellStart"/>
+      <w:r>
+        <w:t>SafeHome</w:t>
+      </w:r>
+      <w:proofErr w:type="spellEnd"/>
+      <w:r>
+        <w:t>.</w:t>
       </w:r>
     </w:p>
     <w:p>
@@ -2234,7 +3327,7 @@
           <w:szCs w:val="36"/>
         </w:rPr>
       </w:pPr>
-      <w:bookmarkStart w:id="2" w:name="_Toc26722465"/>
+      <w:bookmarkStart w:id="2" w:name="_Toc26724589"/>
       <w:r>
         <w:rPr>
           <w:sz w:val="36"/>
@@ -2305,7 +3398,7 @@
           <w:szCs w:val="36"/>
         </w:rPr>
       </w:pPr>
-      <w:bookmarkStart w:id="3" w:name="_Toc26722466"/>
+      <w:bookmarkStart w:id="3" w:name="_Toc26724590"/>
       <w:r>
         <w:rPr>
           <w:sz w:val="36"/>
@@ -2319,7 +3412,7 @@
       <w:pPr>
         <w:pStyle w:val="Ttulo2"/>
       </w:pPr>
-      <w:bookmarkStart w:id="4" w:name="_Toc26722467"/>
+      <w:bookmarkStart w:id="4" w:name="_Toc26724591"/>
       <w:r>
         <w:t>3.1. Acceder al sistema</w:t>
       </w:r>
@@ -2332,7 +3425,7 @@
           <w:color w:val="auto"/>
         </w:rPr>
       </w:pPr>
-      <w:bookmarkStart w:id="5" w:name="_Toc26722468"/>
+      <w:bookmarkStart w:id="5" w:name="_Toc26724592"/>
       <w:r>
         <w:rPr>
           <w:color w:val="auto"/>
@@ -2359,7 +3452,7 @@
           <w:color w:val="auto"/>
         </w:rPr>
       </w:pPr>
-      <w:bookmarkStart w:id="6" w:name="_Toc26722469"/>
+      <w:bookmarkStart w:id="6" w:name="_Toc26724593"/>
       <w:r>
         <w:rPr>
           <w:color w:val="auto"/>
@@ -2380,7 +3473,7 @@
           <w:color w:val="auto"/>
         </w:rPr>
       </w:pPr>
-      <w:bookmarkStart w:id="7" w:name="_Toc26722470"/>
+      <w:bookmarkStart w:id="7" w:name="_Toc26724594"/>
       <w:r>
         <w:rPr>
           <w:color w:val="auto"/>
@@ -2432,7 +3525,7 @@
           <w:color w:val="auto"/>
         </w:rPr>
       </w:pPr>
-      <w:bookmarkStart w:id="8" w:name="_Toc26722471"/>
+      <w:bookmarkStart w:id="8" w:name="_Toc26724595"/>
       <w:r>
         <w:rPr>
           <w:color w:val="auto"/>
@@ -2647,7 +3740,15 @@
           </w:tcPr>
           <w:p>
             <w:r>
-              <w:t>Se debe abrir la vista de Login.</w:t>
+              <w:t xml:space="preserve">Se debe abrir la vista de </w:t>
+            </w:r>
+            <w:proofErr w:type="spellStart"/>
+            <w:r>
+              <w:t>Login</w:t>
+            </w:r>
+            <w:proofErr w:type="spellEnd"/>
+            <w:r>
+              <w:t>.</w:t>
             </w:r>
           </w:p>
         </w:tc>
@@ -2663,7 +3764,15 @@
           </w:tcPr>
           <w:p>
             <w:r>
-              <w:t>Se abre la vista de Login correctamente.</w:t>
+              <w:t xml:space="preserve">Se abre la vista de </w:t>
+            </w:r>
+            <w:proofErr w:type="spellStart"/>
+            <w:r>
+              <w:t>Login</w:t>
+            </w:r>
+            <w:proofErr w:type="spellEnd"/>
+            <w:r>
+              <w:t xml:space="preserve"> correctamente.</w:t>
             </w:r>
           </w:p>
         </w:tc>
@@ -3082,7 +4191,7 @@
       <w:pPr>
         <w:pStyle w:val="Ttulo2"/>
       </w:pPr>
-      <w:bookmarkStart w:id="16" w:name="_Toc26722472"/>
+      <w:bookmarkStart w:id="16" w:name="_Toc26724596"/>
       <w:r>
         <w:t>3.2. Registrar habitante</w:t>
       </w:r>
@@ -3095,7 +4204,7 @@
           <w:color w:val="auto"/>
         </w:rPr>
       </w:pPr>
-      <w:bookmarkStart w:id="17" w:name="_Toc26722473"/>
+      <w:bookmarkStart w:id="17" w:name="_Toc26724597"/>
       <w:r>
         <w:rPr>
           <w:color w:val="auto"/>
@@ -3122,7 +4231,7 @@
           <w:color w:val="auto"/>
         </w:rPr>
       </w:pPr>
-      <w:bookmarkStart w:id="18" w:name="_Toc26722474"/>
+      <w:bookmarkStart w:id="18" w:name="_Toc26724598"/>
       <w:r>
         <w:rPr>
           <w:color w:val="auto"/>
@@ -3143,7 +4252,7 @@
           <w:color w:val="auto"/>
         </w:rPr>
       </w:pPr>
-      <w:bookmarkStart w:id="19" w:name="_Toc26722475"/>
+      <w:bookmarkStart w:id="19" w:name="_Toc26724599"/>
       <w:r>
         <w:rPr>
           <w:color w:val="auto"/>
@@ -3189,7 +4298,7 @@
           <w:color w:val="auto"/>
         </w:rPr>
       </w:pPr>
-      <w:bookmarkStart w:id="20" w:name="_Toc26722476"/>
+      <w:bookmarkStart w:id="20" w:name="_Toc26724600"/>
       <w:r>
         <w:rPr>
           <w:color w:val="auto"/>
@@ -3776,7 +4885,7 @@
       <w:pPr>
         <w:pStyle w:val="Ttulo2"/>
       </w:pPr>
-      <w:bookmarkStart w:id="25" w:name="_Toc26722477"/>
+      <w:bookmarkStart w:id="25" w:name="_Toc26724601"/>
       <w:r>
         <w:t>3.3. Gestionar habitante</w:t>
       </w:r>
@@ -3789,7 +4898,7 @@
           <w:color w:val="auto"/>
         </w:rPr>
       </w:pPr>
-      <w:bookmarkStart w:id="26" w:name="_Toc26722478"/>
+      <w:bookmarkStart w:id="26" w:name="_Toc26724602"/>
       <w:r>
         <w:rPr>
           <w:color w:val="auto"/>
@@ -3822,7 +4931,7 @@
           <w:color w:val="auto"/>
         </w:rPr>
       </w:pPr>
-      <w:bookmarkStart w:id="27" w:name="_Toc26722479"/>
+      <w:bookmarkStart w:id="27" w:name="_Toc26724603"/>
       <w:r>
         <w:rPr>
           <w:color w:val="auto"/>
@@ -3849,7 +4958,7 @@
           <w:color w:val="auto"/>
         </w:rPr>
       </w:pPr>
-      <w:bookmarkStart w:id="28" w:name="_Toc26722480"/>
+      <w:bookmarkStart w:id="28" w:name="_Toc26724604"/>
       <w:r>
         <w:rPr>
           <w:color w:val="auto"/>
@@ -3902,7 +5011,7 @@
           <w:color w:val="auto"/>
         </w:rPr>
       </w:pPr>
-      <w:bookmarkStart w:id="29" w:name="_Toc26722481"/>
+      <w:bookmarkStart w:id="29" w:name="_Toc26724605"/>
       <w:r>
         <w:rPr>
           <w:color w:val="auto"/>
@@ -4223,33 +5332,35 @@
         </w:rPr>
       </w:pPr>
       <w:bookmarkStart w:id="30" w:name="_Toc26721710"/>
+      <w:bookmarkStart w:id="31" w:name="_Toc26724606"/>
       <w:r>
         <w:rPr>
           <w:lang w:val="es-ES"/>
         </w:rPr>
         <w:t>3.4. Eliminar habitante</w:t>
       </w:r>
+      <w:bookmarkEnd w:id="31"/>
     </w:p>
     <w:p>
       <w:pPr>
         <w:pStyle w:val="Ttulo3"/>
         <w:rPr>
+          <w:color w:val="auto"/>
           <w:lang w:val="es-ES"/>
         </w:rPr>
       </w:pPr>
+      <w:bookmarkStart w:id="32" w:name="_Toc26724607"/>
       <w:r>
         <w:rPr>
+          <w:color w:val="auto"/>
           <w:lang w:val="es-ES"/>
         </w:rPr>
-        <w:t>3</w:t>
+        <w:t>3.4.1 Identificador de la especificación del procedimiento de prueba para eliminar habitantes</w:t>
       </w:r>
-      <w:r>
-        <w:rPr>
-          <w:lang w:val="es-ES"/>
-        </w:rPr>
-        <w:t>.4.1 Identificador de la especificación del procedimiento de prueba para eliminar habitantes</w:t>
-      </w:r>
+      <w:bookmarkStart w:id="33" w:name="_GoBack"/>
       <w:bookmarkEnd w:id="30"/>
+      <w:bookmarkEnd w:id="32"/>
+      <w:bookmarkEnd w:id="33"/>
     </w:p>
     <w:p>
       <w:pPr>
@@ -4268,23 +5379,21 @@
       <w:pPr>
         <w:pStyle w:val="Ttulo3"/>
         <w:rPr>
+          <w:color w:val="auto"/>
           <w:lang w:val="es-ES"/>
         </w:rPr>
       </w:pPr>
-      <w:bookmarkStart w:id="31" w:name="_Toc26721712"/>
+      <w:bookmarkStart w:id="34" w:name="_Toc26721712"/>
+      <w:bookmarkStart w:id="35" w:name="_Toc26724608"/>
       <w:r>
         <w:rPr>
+          <w:color w:val="auto"/>
           <w:lang w:val="es-ES"/>
         </w:rPr>
-        <w:t>3</w:t>
+        <w:t>3.4.2 Objetivo</w:t>
       </w:r>
-      <w:r>
-        <w:rPr>
-          <w:lang w:val="es-ES"/>
-        </w:rPr>
-        <w:t>.4.2 Objetivo</w:t>
-      </w:r>
-      <w:bookmarkEnd w:id="31"/>
+      <w:bookmarkEnd w:id="34"/>
+      <w:bookmarkEnd w:id="35"/>
     </w:p>
     <w:p>
       <w:pPr>
@@ -4292,36 +5401,34 @@
           <w:lang w:val="es-ES"/>
         </w:rPr>
       </w:pPr>
-      <w:bookmarkStart w:id="32" w:name="_Toc26721713"/>
+      <w:bookmarkStart w:id="36" w:name="_Toc26721713"/>
       <w:r>
         <w:rPr>
           <w:lang w:val="es-ES"/>
         </w:rPr>
         <w:t>Describir el procedimiento para la eliminación de habitantes.</w:t>
       </w:r>
-      <w:bookmarkEnd w:id="32"/>
+      <w:bookmarkEnd w:id="36"/>
     </w:p>
     <w:p>
       <w:pPr>
         <w:pStyle w:val="Ttulo3"/>
         <w:rPr>
+          <w:color w:val="auto"/>
           <w:lang w:val="es-ES"/>
         </w:rPr>
       </w:pPr>
-      <w:bookmarkStart w:id="33" w:name="_Toc26721714"/>
+      <w:bookmarkStart w:id="37" w:name="_Toc26721714"/>
+      <w:bookmarkStart w:id="38" w:name="_Toc26724609"/>
       <w:r>
         <w:rPr>
+          <w:color w:val="auto"/>
           <w:lang w:val="es-ES"/>
         </w:rPr>
-        <w:t>3</w:t>
+        <w:t>3.4.3 Requisitos especiales</w:t>
       </w:r>
-      <w:r>
-        <w:rPr>
-          <w:lang w:val="es-ES"/>
-        </w:rPr>
-        <w:t>.4.3 Requisitos especiales</w:t>
-      </w:r>
-      <w:bookmarkEnd w:id="33"/>
+      <w:bookmarkEnd w:id="37"/>
+      <w:bookmarkEnd w:id="38"/>
     </w:p>
     <w:p>
       <w:pPr>
@@ -4334,14 +5441,14 @@
           <w:lang w:val="es-ES"/>
         </w:rPr>
       </w:pPr>
-      <w:bookmarkStart w:id="34" w:name="_Toc26721715"/>
+      <w:bookmarkStart w:id="39" w:name="_Toc26721715"/>
       <w:r>
         <w:rPr>
           <w:lang w:val="es-ES"/>
         </w:rPr>
         <w:t xml:space="preserve">El usuario debe estar previamente </w:t>
       </w:r>
-      <w:bookmarkEnd w:id="34"/>
+      <w:bookmarkEnd w:id="39"/>
       <w:r>
         <w:rPr>
           <w:lang w:val="es-ES"/>
@@ -4368,7 +5475,7 @@
         </w:rPr>
         <w:t>El usuario debe ser administrador del hogar.</w:t>
       </w:r>
-      <w:bookmarkStart w:id="35" w:name="_Toc26721716"/>
+      <w:bookmarkStart w:id="40" w:name="_Toc26721716"/>
     </w:p>
     <w:p>
       <w:pPr>
@@ -4384,34 +5491,20 @@
         <w:pStyle w:val="Ttulo3"/>
         <w:rPr>
           <w:rFonts w:eastAsia="Times New Roman"/>
+          <w:color w:val="auto"/>
           <w:lang w:val="es-ES"/>
         </w:rPr>
       </w:pPr>
+      <w:bookmarkStart w:id="41" w:name="_Toc26724610"/>
       <w:r>
         <w:rPr>
+          <w:color w:val="auto"/>
           <w:lang w:val="es-ES"/>
         </w:rPr>
-        <w:t>3</w:t>
+        <w:t>3.4.4 Flujo de Procedimientos:</w:t>
       </w:r>
-      <w:r>
-        <w:rPr>
-          <w:lang w:val="es-ES"/>
-        </w:rPr>
-        <w:t xml:space="preserve">.4.4 </w:t>
-      </w:r>
-      <w:r>
-        <w:rPr>
-          <w:lang w:val="es-ES"/>
-        </w:rPr>
-        <w:t>Flujo de</w:t>
-      </w:r>
-      <w:r>
-        <w:rPr>
-          <w:lang w:val="es-ES"/>
-        </w:rPr>
-        <w:t xml:space="preserve"> Procedimientos:</w:t>
-      </w:r>
-      <w:bookmarkEnd w:id="35"/>
+      <w:bookmarkEnd w:id="40"/>
+      <w:bookmarkEnd w:id="41"/>
     </w:p>
     <w:tbl>
       <w:tblPr>
@@ -4464,7 +5557,7 @@
               </w:rPr>
               <w:t xml:space="preserve">  </w:t>
             </w:r>
-            <w:bookmarkStart w:id="36" w:name="_Toc26721717"/>
+            <w:bookmarkStart w:id="42" w:name="_Toc26721717"/>
             <w:r>
               <w:rPr>
                 <w:b/>
@@ -4473,7 +5566,7 @@
               </w:rPr>
               <w:t>Procedimiento</w:t>
             </w:r>
-            <w:bookmarkEnd w:id="36"/>
+            <w:bookmarkEnd w:id="42"/>
           </w:p>
         </w:tc>
         <w:tc>
@@ -4501,7 +5594,7 @@
                 <w:lang w:val="es-ES"/>
               </w:rPr>
             </w:pPr>
-            <w:bookmarkStart w:id="37" w:name="_Toc26721718"/>
+            <w:bookmarkStart w:id="43" w:name="_Toc26721718"/>
             <w:r>
               <w:rPr>
                 <w:b/>
@@ -4510,7 +5603,7 @@
               </w:rPr>
               <w:t>Acción operativa</w:t>
             </w:r>
-            <w:bookmarkEnd w:id="37"/>
+            <w:bookmarkEnd w:id="43"/>
           </w:p>
         </w:tc>
         <w:tc>
@@ -4538,7 +5631,7 @@
                 <w:lang w:val="es-ES"/>
               </w:rPr>
             </w:pPr>
-            <w:bookmarkStart w:id="38" w:name="_Toc26721719"/>
+            <w:bookmarkStart w:id="44" w:name="_Toc26721719"/>
             <w:r>
               <w:rPr>
                 <w:b/>
@@ -4547,7 +5640,7 @@
               </w:rPr>
               <w:t>Resultados esperados</w:t>
             </w:r>
-            <w:bookmarkEnd w:id="38"/>
+            <w:bookmarkEnd w:id="44"/>
           </w:p>
         </w:tc>
         <w:tc>
@@ -4575,7 +5668,7 @@
                 <w:lang w:val="es-ES"/>
               </w:rPr>
             </w:pPr>
-            <w:bookmarkStart w:id="39" w:name="_Toc26721720"/>
+            <w:bookmarkStart w:id="45" w:name="_Toc26721720"/>
             <w:r>
               <w:rPr>
                 <w:b/>
@@ -4584,7 +5677,7 @@
               </w:rPr>
               <w:t>Resultados observados</w:t>
             </w:r>
-            <w:bookmarkEnd w:id="39"/>
+            <w:bookmarkEnd w:id="45"/>
           </w:p>
         </w:tc>
         <w:tc>
@@ -4612,7 +5705,7 @@
                 <w:lang w:val="es-ES"/>
               </w:rPr>
             </w:pPr>
-            <w:bookmarkStart w:id="40" w:name="_Toc26721721"/>
+            <w:bookmarkStart w:id="46" w:name="_Toc26721721"/>
             <w:r>
               <w:rPr>
                 <w:b/>
@@ -4621,7 +5714,7 @@
               </w:rPr>
               <w:t>Funciona / Falla</w:t>
             </w:r>
-            <w:bookmarkEnd w:id="40"/>
+            <w:bookmarkEnd w:id="46"/>
           </w:p>
         </w:tc>
       </w:tr>
@@ -4652,16 +5745,16 @@
                 <w:lang w:val="es-ES"/>
               </w:rPr>
             </w:pPr>
-            <w:bookmarkStart w:id="41" w:name="_Toc26721722"/>
+            <w:bookmarkStart w:id="47" w:name="_Toc26721722"/>
             <w:r>
               <w:rPr>
                 <w:lang w:val="es-ES"/>
               </w:rPr>
               <w:t>1.</w:t>
             </w:r>
-            <w:bookmarkStart w:id="42" w:name="_1emx2jf50etx"/>
-            <w:bookmarkEnd w:id="41"/>
-            <w:bookmarkEnd w:id="42"/>
+            <w:bookmarkStart w:id="48" w:name="_1emx2jf50etx"/>
+            <w:bookmarkEnd w:id="47"/>
+            <w:bookmarkEnd w:id="48"/>
           </w:p>
         </w:tc>
         <w:tc>
@@ -4687,14 +5780,14 @@
                 <w:lang w:val="es-ES"/>
               </w:rPr>
             </w:pPr>
-            <w:bookmarkStart w:id="43" w:name="_Toc26721723"/>
+            <w:bookmarkStart w:id="49" w:name="_Toc26721723"/>
             <w:r>
               <w:rPr>
                 <w:lang w:val="es-ES"/>
               </w:rPr>
               <w:t>El administrador pulsa el botón Gestionar Habitantes</w:t>
             </w:r>
-            <w:bookmarkEnd w:id="43"/>
+            <w:bookmarkEnd w:id="49"/>
           </w:p>
         </w:tc>
         <w:tc>
@@ -4720,14 +5813,14 @@
                 <w:lang w:val="es-ES"/>
               </w:rPr>
             </w:pPr>
-            <w:bookmarkStart w:id="44" w:name="_Toc26721724"/>
+            <w:bookmarkStart w:id="50" w:name="_Toc26721724"/>
             <w:r>
               <w:rPr>
                 <w:lang w:val="es-ES"/>
               </w:rPr>
               <w:t>Se debe abrir una vista mostrando la lista de los habitantes registrados</w:t>
             </w:r>
-            <w:bookmarkEnd w:id="44"/>
+            <w:bookmarkEnd w:id="50"/>
           </w:p>
         </w:tc>
         <w:tc>
@@ -4753,14 +5846,14 @@
                 <w:lang w:val="es-ES"/>
               </w:rPr>
             </w:pPr>
-            <w:bookmarkStart w:id="45" w:name="_Toc26721725"/>
+            <w:bookmarkStart w:id="51" w:name="_Toc26721725"/>
             <w:r>
               <w:rPr>
                 <w:lang w:val="es-ES"/>
               </w:rPr>
               <w:t>Se abre una vista mostrando una lista de habitantes registrados</w:t>
             </w:r>
-            <w:bookmarkEnd w:id="45"/>
+            <w:bookmarkEnd w:id="51"/>
           </w:p>
         </w:tc>
         <w:tc>
@@ -4786,14 +5879,14 @@
                 <w:lang w:val="es-ES"/>
               </w:rPr>
             </w:pPr>
-            <w:bookmarkStart w:id="46" w:name="_Toc26721726"/>
+            <w:bookmarkStart w:id="52" w:name="_Toc26721726"/>
             <w:r>
               <w:rPr>
                 <w:lang w:val="es-ES"/>
               </w:rPr>
               <w:t>Funciona</w:t>
             </w:r>
-            <w:bookmarkEnd w:id="46"/>
+            <w:bookmarkEnd w:id="52"/>
           </w:p>
         </w:tc>
       </w:tr>
@@ -4824,15 +5917,15 @@
                 <w:lang w:val="es-ES"/>
               </w:rPr>
             </w:pPr>
-            <w:bookmarkStart w:id="47" w:name="_Toc26721727"/>
-            <w:bookmarkStart w:id="48" w:name="_i5lkwy849abz"/>
-            <w:bookmarkStart w:id="49" w:name="_r2alr4pjrzy6"/>
-            <w:bookmarkStart w:id="50" w:name="_5x8alrk3g0yq"/>
-            <w:bookmarkStart w:id="51" w:name="_gepzfv4f72r3"/>
-            <w:bookmarkEnd w:id="48"/>
-            <w:bookmarkEnd w:id="49"/>
-            <w:bookmarkEnd w:id="50"/>
-            <w:bookmarkEnd w:id="51"/>
+            <w:bookmarkStart w:id="53" w:name="_i5lkwy849abz"/>
+            <w:bookmarkStart w:id="54" w:name="_r2alr4pjrzy6"/>
+            <w:bookmarkStart w:id="55" w:name="_5x8alrk3g0yq"/>
+            <w:bookmarkStart w:id="56" w:name="_gepzfv4f72r3"/>
+            <w:bookmarkStart w:id="57" w:name="_Toc26721727"/>
+            <w:bookmarkEnd w:id="53"/>
+            <w:bookmarkEnd w:id="54"/>
+            <w:bookmarkEnd w:id="55"/>
+            <w:bookmarkEnd w:id="56"/>
             <w:r>
               <w:rPr>
                 <w:lang w:val="es-ES"/>
@@ -4840,7 +5933,7 @@
               <w:lastRenderedPageBreak/>
               <w:t>2.</w:t>
             </w:r>
-            <w:bookmarkEnd w:id="47"/>
+            <w:bookmarkEnd w:id="57"/>
           </w:p>
         </w:tc>
         <w:tc>
@@ -4866,14 +5959,14 @@
                 <w:lang w:val="es-ES"/>
               </w:rPr>
             </w:pPr>
-            <w:bookmarkStart w:id="52" w:name="_Toc26721728"/>
+            <w:bookmarkStart w:id="58" w:name="_Toc26721728"/>
             <w:r>
               <w:rPr>
                 <w:lang w:val="es-ES"/>
               </w:rPr>
               <w:t>El administrador pulsa el botón “Eliminar” que aparece en la parte inferior de cada nombre enlistado en la vista</w:t>
             </w:r>
-            <w:bookmarkEnd w:id="52"/>
+            <w:bookmarkEnd w:id="58"/>
           </w:p>
         </w:tc>
         <w:tc>
@@ -4899,14 +5992,14 @@
                 <w:lang w:val="es-ES"/>
               </w:rPr>
             </w:pPr>
-            <w:bookmarkStart w:id="53" w:name="_Toc26721729"/>
+            <w:bookmarkStart w:id="59" w:name="_Toc26721729"/>
             <w:r>
               <w:rPr>
                 <w:lang w:val="es-ES"/>
               </w:rPr>
               <w:t>Se debe abrir una ventana que solicite el PIN de seguridad del administrador</w:t>
             </w:r>
-            <w:bookmarkEnd w:id="53"/>
+            <w:bookmarkEnd w:id="59"/>
           </w:p>
         </w:tc>
         <w:tc>
@@ -4932,14 +6025,14 @@
                 <w:lang w:val="es-ES"/>
               </w:rPr>
             </w:pPr>
-            <w:bookmarkStart w:id="54" w:name="_Toc26721730"/>
+            <w:bookmarkStart w:id="60" w:name="_Toc26721730"/>
             <w:r>
               <w:rPr>
                 <w:lang w:val="es-ES"/>
               </w:rPr>
               <w:t>Se abre una vista que solicita el código PIN del administrador</w:t>
             </w:r>
-            <w:bookmarkEnd w:id="54"/>
+            <w:bookmarkEnd w:id="60"/>
           </w:p>
         </w:tc>
         <w:tc>
@@ -4965,14 +6058,14 @@
                 <w:lang w:val="es-ES"/>
               </w:rPr>
             </w:pPr>
-            <w:bookmarkStart w:id="55" w:name="_Toc26721731"/>
+            <w:bookmarkStart w:id="61" w:name="_Toc26721731"/>
             <w:r>
               <w:rPr>
                 <w:lang w:val="es-ES"/>
               </w:rPr>
               <w:t>Funciona</w:t>
             </w:r>
-            <w:bookmarkEnd w:id="55"/>
+            <w:bookmarkEnd w:id="61"/>
           </w:p>
         </w:tc>
       </w:tr>
@@ -5003,14 +6096,14 @@
                 <w:lang w:val="es-ES"/>
               </w:rPr>
             </w:pPr>
-            <w:bookmarkStart w:id="56" w:name="_Toc26721732"/>
+            <w:bookmarkStart w:id="62" w:name="_Toc26721732"/>
             <w:r>
               <w:rPr>
                 <w:lang w:val="es-ES"/>
               </w:rPr>
               <w:t>3.</w:t>
             </w:r>
-            <w:bookmarkEnd w:id="56"/>
+            <w:bookmarkEnd w:id="62"/>
           </w:p>
         </w:tc>
         <w:tc>
@@ -5036,14 +6129,14 @@
                 <w:lang w:val="es-ES"/>
               </w:rPr>
             </w:pPr>
-            <w:bookmarkStart w:id="57" w:name="_Toc26721733"/>
+            <w:bookmarkStart w:id="63" w:name="_Toc26721733"/>
             <w:r>
               <w:rPr>
                 <w:lang w:val="es-ES"/>
               </w:rPr>
               <w:t>El administrador ingresa el código PIN.</w:t>
             </w:r>
-            <w:bookmarkEnd w:id="57"/>
+            <w:bookmarkEnd w:id="63"/>
           </w:p>
         </w:tc>
         <w:tc>
@@ -5069,14 +6162,14 @@
                 <w:lang w:val="es-ES"/>
               </w:rPr>
             </w:pPr>
-            <w:bookmarkStart w:id="58" w:name="_Toc26721734"/>
+            <w:bookmarkStart w:id="64" w:name="_Toc26721734"/>
             <w:r>
               <w:rPr>
                 <w:lang w:val="es-ES"/>
               </w:rPr>
               <w:t>Se debe permitir el ingreso del código PIN</w:t>
             </w:r>
-            <w:bookmarkEnd w:id="58"/>
+            <w:bookmarkEnd w:id="64"/>
           </w:p>
         </w:tc>
         <w:tc>
@@ -5102,14 +6195,14 @@
                 <w:lang w:val="es-ES"/>
               </w:rPr>
             </w:pPr>
-            <w:bookmarkStart w:id="59" w:name="_Toc26721735"/>
+            <w:bookmarkStart w:id="65" w:name="_Toc26721735"/>
             <w:r>
               <w:rPr>
                 <w:lang w:val="es-ES"/>
               </w:rPr>
               <w:t>Se permite el ingreso del código PIN</w:t>
             </w:r>
-            <w:bookmarkEnd w:id="59"/>
+            <w:bookmarkEnd w:id="65"/>
           </w:p>
         </w:tc>
         <w:tc>
@@ -5135,14 +6228,14 @@
                 <w:lang w:val="es-ES"/>
               </w:rPr>
             </w:pPr>
-            <w:bookmarkStart w:id="60" w:name="_Toc26721736"/>
+            <w:bookmarkStart w:id="66" w:name="_Toc26721736"/>
             <w:r>
               <w:rPr>
                 <w:lang w:val="es-ES"/>
               </w:rPr>
               <w:t>Funciona</w:t>
             </w:r>
-            <w:bookmarkEnd w:id="60"/>
+            <w:bookmarkEnd w:id="66"/>
           </w:p>
         </w:tc>
       </w:tr>
@@ -5173,14 +6266,14 @@
                 <w:lang w:val="es-ES"/>
               </w:rPr>
             </w:pPr>
-            <w:bookmarkStart w:id="61" w:name="_Toc26721737"/>
+            <w:bookmarkStart w:id="67" w:name="_Toc26721737"/>
             <w:r>
               <w:rPr>
                 <w:lang w:val="es-ES"/>
               </w:rPr>
               <w:t>4.</w:t>
             </w:r>
-            <w:bookmarkEnd w:id="61"/>
+            <w:bookmarkEnd w:id="67"/>
           </w:p>
         </w:tc>
         <w:tc>
@@ -5206,14 +6299,14 @@
                 <w:lang w:val="es-ES"/>
               </w:rPr>
             </w:pPr>
-            <w:bookmarkStart w:id="62" w:name="_Toc26721738"/>
+            <w:bookmarkStart w:id="68" w:name="_Toc26721738"/>
             <w:r>
               <w:rPr>
                 <w:lang w:val="es-ES"/>
               </w:rPr>
               <w:t>El administrador observa que el usuario fue eliminado</w:t>
             </w:r>
-            <w:bookmarkEnd w:id="62"/>
+            <w:bookmarkEnd w:id="68"/>
           </w:p>
         </w:tc>
         <w:tc>
@@ -5239,14 +6332,14 @@
                 <w:lang w:val="es-ES"/>
               </w:rPr>
             </w:pPr>
-            <w:bookmarkStart w:id="63" w:name="_Toc26721739"/>
+            <w:bookmarkStart w:id="69" w:name="_Toc26721739"/>
             <w:r>
               <w:rPr>
                 <w:lang w:val="es-ES"/>
               </w:rPr>
               <w:t>Se debe redireccionar a la vista de Gestionar Habitantes</w:t>
             </w:r>
-            <w:bookmarkEnd w:id="63"/>
+            <w:bookmarkEnd w:id="69"/>
           </w:p>
         </w:tc>
         <w:tc>
@@ -5272,14 +6365,14 @@
                 <w:lang w:val="es-ES"/>
               </w:rPr>
             </w:pPr>
-            <w:bookmarkStart w:id="64" w:name="_Toc26721740"/>
+            <w:bookmarkStart w:id="70" w:name="_Toc26721740"/>
             <w:r>
               <w:rPr>
                 <w:lang w:val="es-ES"/>
               </w:rPr>
               <w:t>Se redirecciona a la vista de Gestionar Habitantes</w:t>
             </w:r>
-            <w:bookmarkEnd w:id="64"/>
+            <w:bookmarkEnd w:id="70"/>
           </w:p>
         </w:tc>
         <w:tc>
@@ -5305,14 +6398,14 @@
                 <w:lang w:val="es-ES"/>
               </w:rPr>
             </w:pPr>
-            <w:bookmarkStart w:id="65" w:name="_Toc26721741"/>
+            <w:bookmarkStart w:id="71" w:name="_Toc26721741"/>
             <w:r>
               <w:rPr>
                 <w:lang w:val="es-ES"/>
               </w:rPr>
               <w:t>Funciona</w:t>
             </w:r>
-            <w:bookmarkEnd w:id="65"/>
+            <w:bookmarkEnd w:id="71"/>
           </w:p>
         </w:tc>
       </w:tr>
@@ -5324,36 +6417,36 @@
           <w:lang w:val="es-ES"/>
         </w:rPr>
       </w:pPr>
-      <w:bookmarkStart w:id="66" w:name="_3vy381r8kf7b"/>
-      <w:bookmarkStart w:id="67" w:name="_Toc26721742"/>
-      <w:bookmarkEnd w:id="66"/>
+      <w:bookmarkStart w:id="72" w:name="_3vy381r8kf7b"/>
+      <w:bookmarkStart w:id="73" w:name="_Toc26721742"/>
+      <w:bookmarkStart w:id="74" w:name="_Toc26724611"/>
+      <w:bookmarkEnd w:id="72"/>
       <w:r>
         <w:rPr>
           <w:lang w:val="es-ES"/>
         </w:rPr>
         <w:t>3.5. Modificar cuenta</w:t>
       </w:r>
+      <w:bookmarkEnd w:id="74"/>
     </w:p>
     <w:p>
       <w:pPr>
         <w:pStyle w:val="Ttulo3"/>
         <w:rPr>
+          <w:color w:val="auto"/>
           <w:lang w:val="es-ES"/>
         </w:rPr>
       </w:pPr>
+      <w:bookmarkStart w:id="75" w:name="_Toc26724612"/>
       <w:r>
         <w:rPr>
+          <w:color w:val="auto"/>
           <w:lang w:val="es-ES"/>
         </w:rPr>
-        <w:t>3</w:t>
+        <w:t>3.5.1 Identificador de la especificación del procedimiento de prueba modificar cuenta.</w:t>
       </w:r>
-      <w:r>
-        <w:rPr>
-          <w:lang w:val="es-ES"/>
-        </w:rPr>
-        <w:t>.5.1 Identificador de la especificación del procedimiento de prueba modificar cuenta.</w:t>
-      </w:r>
-      <w:bookmarkEnd w:id="67"/>
+      <w:bookmarkEnd w:id="73"/>
+      <w:bookmarkEnd w:id="75"/>
     </w:p>
     <w:p>
       <w:pPr>
@@ -5372,23 +6465,21 @@
       <w:pPr>
         <w:pStyle w:val="Ttulo3"/>
         <w:rPr>
+          <w:color w:val="auto"/>
           <w:lang w:val="es-ES"/>
         </w:rPr>
       </w:pPr>
-      <w:bookmarkStart w:id="68" w:name="_Toc26721744"/>
+      <w:bookmarkStart w:id="76" w:name="_Toc26721744"/>
+      <w:bookmarkStart w:id="77" w:name="_Toc26724613"/>
       <w:r>
         <w:rPr>
+          <w:color w:val="auto"/>
           <w:lang w:val="es-ES"/>
         </w:rPr>
-        <w:t>3</w:t>
+        <w:t>3.5.2 Objetivo</w:t>
       </w:r>
-      <w:r>
-        <w:rPr>
-          <w:lang w:val="es-ES"/>
-        </w:rPr>
-        <w:t>.5.2 Objetivo</w:t>
-      </w:r>
-      <w:bookmarkEnd w:id="68"/>
+      <w:bookmarkEnd w:id="76"/>
+      <w:bookmarkEnd w:id="77"/>
     </w:p>
     <w:p>
       <w:pPr>
@@ -5396,36 +6487,34 @@
           <w:lang w:val="es-ES"/>
         </w:rPr>
       </w:pPr>
-      <w:bookmarkStart w:id="69" w:name="_Toc26721745"/>
+      <w:bookmarkStart w:id="78" w:name="_Toc26721745"/>
       <w:r>
         <w:rPr>
           <w:lang w:val="es-ES"/>
         </w:rPr>
         <w:t>Describir el procedimiento para la modificación de cuentas de usuario.</w:t>
       </w:r>
-      <w:bookmarkEnd w:id="69"/>
+      <w:bookmarkEnd w:id="78"/>
     </w:p>
     <w:p>
       <w:pPr>
         <w:pStyle w:val="Ttulo3"/>
         <w:rPr>
+          <w:color w:val="auto"/>
           <w:lang w:val="es-ES"/>
         </w:rPr>
       </w:pPr>
-      <w:bookmarkStart w:id="70" w:name="_Toc26721746"/>
+      <w:bookmarkStart w:id="79" w:name="_Toc26721746"/>
+      <w:bookmarkStart w:id="80" w:name="_Toc26724614"/>
       <w:r>
         <w:rPr>
+          <w:color w:val="auto"/>
           <w:lang w:val="es-ES"/>
         </w:rPr>
-        <w:t>3</w:t>
+        <w:t>3.5.3 Requisitos especiales</w:t>
       </w:r>
-      <w:r>
-        <w:rPr>
-          <w:lang w:val="es-ES"/>
-        </w:rPr>
-        <w:t>.5.3 Requisitos especiales</w:t>
-      </w:r>
-      <w:bookmarkEnd w:id="70"/>
+      <w:bookmarkEnd w:id="79"/>
+      <w:bookmarkEnd w:id="80"/>
     </w:p>
     <w:p>
       <w:pPr>
@@ -5438,26 +6527,14 @@
           <w:lang w:val="es-ES"/>
         </w:rPr>
       </w:pPr>
-      <w:bookmarkStart w:id="71" w:name="_Toc26721747"/>
+      <w:bookmarkStart w:id="81" w:name="_Toc26721747"/>
       <w:r>
         <w:rPr>
           <w:lang w:val="es-ES"/>
         </w:rPr>
-        <w:t xml:space="preserve">El usuario debe estar previamente </w:t>
+        <w:t>El usuario debe estar previamente identificado.</w:t>
       </w:r>
-      <w:r>
-        <w:rPr>
-          <w:lang w:val="es-ES"/>
-        </w:rPr>
-        <w:t>identificado</w:t>
-      </w:r>
-      <w:r>
-        <w:rPr>
-          <w:lang w:val="es-ES"/>
-        </w:rPr>
-        <w:t>.</w:t>
-      </w:r>
-      <w:bookmarkEnd w:id="71"/>
+      <w:bookmarkEnd w:id="81"/>
     </w:p>
     <w:p>
       <w:pPr>
@@ -5523,36 +6600,22 @@
       <w:pPr>
         <w:pStyle w:val="Ttulo3"/>
         <w:rPr>
+          <w:color w:val="auto"/>
           <w:lang w:val="es-ES"/>
         </w:rPr>
       </w:pPr>
-      <w:bookmarkStart w:id="72" w:name="_Toc26721748"/>
+      <w:bookmarkStart w:id="82" w:name="_Toc26721748"/>
+      <w:bookmarkStart w:id="83" w:name="_Toc26724615"/>
       <w:r>
         <w:rPr>
+          <w:color w:val="auto"/>
           <w:lang w:val="es-ES"/>
         </w:rPr>
         <w:lastRenderedPageBreak/>
-        <w:t>3</w:t>
+        <w:t>3.5.4 Flujo de Procedimientos:</w:t>
       </w:r>
-      <w:r>
-        <w:rPr>
-          <w:lang w:val="es-ES"/>
-        </w:rPr>
-        <w:t xml:space="preserve">.5.4 </w:t>
-      </w:r>
-      <w:r>
-        <w:rPr>
-          <w:lang w:val="es-ES"/>
-        </w:rPr>
-        <w:t>Flujo de</w:t>
-      </w:r>
-      <w:r>
-        <w:rPr>
-          <w:lang w:val="es-ES"/>
-        </w:rPr>
-        <w:t xml:space="preserve"> Procedimientos:</w:t>
-      </w:r>
-      <w:bookmarkEnd w:id="72"/>
+      <w:bookmarkEnd w:id="82"/>
+      <w:bookmarkEnd w:id="83"/>
     </w:p>
     <w:tbl>
       <w:tblPr>
@@ -5597,7 +6660,7 @@
                 <w:lang w:val="es-ES"/>
               </w:rPr>
             </w:pPr>
-            <w:bookmarkStart w:id="73" w:name="_Toc26721749"/>
+            <w:bookmarkStart w:id="84" w:name="_Toc26721749"/>
             <w:r>
               <w:rPr>
                 <w:b/>
@@ -5606,7 +6669,7 @@
               </w:rPr>
               <w:t>Procedimiento</w:t>
             </w:r>
-            <w:bookmarkEnd w:id="73"/>
+            <w:bookmarkEnd w:id="84"/>
           </w:p>
         </w:tc>
         <w:tc>
@@ -5634,7 +6697,7 @@
                 <w:lang w:val="es-ES"/>
               </w:rPr>
             </w:pPr>
-            <w:bookmarkStart w:id="74" w:name="_Toc26721750"/>
+            <w:bookmarkStart w:id="85" w:name="_Toc26721750"/>
             <w:r>
               <w:rPr>
                 <w:b/>
@@ -5643,7 +6706,7 @@
               </w:rPr>
               <w:t>Acción operativa</w:t>
             </w:r>
-            <w:bookmarkEnd w:id="74"/>
+            <w:bookmarkEnd w:id="85"/>
           </w:p>
         </w:tc>
         <w:tc>
@@ -5671,7 +6734,7 @@
                 <w:lang w:val="es-ES"/>
               </w:rPr>
             </w:pPr>
-            <w:bookmarkStart w:id="75" w:name="_Toc26721751"/>
+            <w:bookmarkStart w:id="86" w:name="_Toc26721751"/>
             <w:r>
               <w:rPr>
                 <w:b/>
@@ -5680,7 +6743,7 @@
               </w:rPr>
               <w:t>Resultados esperados</w:t>
             </w:r>
-            <w:bookmarkEnd w:id="75"/>
+            <w:bookmarkEnd w:id="86"/>
           </w:p>
         </w:tc>
         <w:tc>
@@ -5708,7 +6771,7 @@
                 <w:lang w:val="es-ES"/>
               </w:rPr>
             </w:pPr>
-            <w:bookmarkStart w:id="76" w:name="_Toc26721752"/>
+            <w:bookmarkStart w:id="87" w:name="_Toc26721752"/>
             <w:r>
               <w:rPr>
                 <w:b/>
@@ -5717,7 +6780,7 @@
               </w:rPr>
               <w:t>Resultados observados</w:t>
             </w:r>
-            <w:bookmarkEnd w:id="76"/>
+            <w:bookmarkEnd w:id="87"/>
           </w:p>
         </w:tc>
         <w:tc>
@@ -5745,7 +6808,7 @@
                 <w:lang w:val="es-ES"/>
               </w:rPr>
             </w:pPr>
-            <w:bookmarkStart w:id="77" w:name="_Toc26721753"/>
+            <w:bookmarkStart w:id="88" w:name="_Toc26721753"/>
             <w:r>
               <w:rPr>
                 <w:b/>
@@ -5754,7 +6817,7 @@
               </w:rPr>
               <w:t>Funciona / Falla</w:t>
             </w:r>
-            <w:bookmarkEnd w:id="77"/>
+            <w:bookmarkEnd w:id="88"/>
           </w:p>
         </w:tc>
       </w:tr>
@@ -5785,14 +6848,14 @@
                 <w:lang w:val="es-ES"/>
               </w:rPr>
             </w:pPr>
-            <w:bookmarkStart w:id="78" w:name="_Toc26721754"/>
+            <w:bookmarkStart w:id="89" w:name="_Toc26721754"/>
             <w:r>
               <w:rPr>
                 <w:lang w:val="es-ES"/>
               </w:rPr>
               <w:t>1.</w:t>
             </w:r>
-            <w:bookmarkEnd w:id="78"/>
+            <w:bookmarkEnd w:id="89"/>
           </w:p>
         </w:tc>
         <w:tc>
@@ -5818,14 +6881,14 @@
                 <w:lang w:val="es-ES"/>
               </w:rPr>
             </w:pPr>
-            <w:bookmarkStart w:id="79" w:name="_Toc26721755"/>
+            <w:bookmarkStart w:id="90" w:name="_Toc26721755"/>
             <w:r>
               <w:rPr>
                 <w:lang w:val="es-ES"/>
               </w:rPr>
               <w:t>El administrador pulsa el botón “Modificar Cuenta”</w:t>
             </w:r>
-            <w:bookmarkEnd w:id="79"/>
+            <w:bookmarkEnd w:id="90"/>
           </w:p>
         </w:tc>
         <w:tc>
@@ -5851,14 +6914,14 @@
                 <w:lang w:val="es-ES"/>
               </w:rPr>
             </w:pPr>
-            <w:bookmarkStart w:id="80" w:name="_Toc26721756"/>
+            <w:bookmarkStart w:id="91" w:name="_Toc26721756"/>
             <w:r>
               <w:rPr>
                 <w:lang w:val="es-ES"/>
               </w:rPr>
               <w:t>Se debe abrir una vista para editar la cuenta del usuario</w:t>
             </w:r>
-            <w:bookmarkEnd w:id="80"/>
+            <w:bookmarkEnd w:id="91"/>
           </w:p>
         </w:tc>
         <w:tc>
@@ -5884,14 +6947,14 @@
                 <w:lang w:val="es-ES"/>
               </w:rPr>
             </w:pPr>
-            <w:bookmarkStart w:id="81" w:name="_Toc26721757"/>
+            <w:bookmarkStart w:id="92" w:name="_Toc26721757"/>
             <w:r>
               <w:rPr>
                 <w:lang w:val="es-ES"/>
               </w:rPr>
               <w:t>Se abre una vista para editar la cuenta del usuario</w:t>
             </w:r>
-            <w:bookmarkEnd w:id="81"/>
+            <w:bookmarkEnd w:id="92"/>
           </w:p>
         </w:tc>
         <w:tc>
@@ -5917,14 +6980,14 @@
                 <w:lang w:val="es-ES"/>
               </w:rPr>
             </w:pPr>
-            <w:bookmarkStart w:id="82" w:name="_Toc26721758"/>
+            <w:bookmarkStart w:id="93" w:name="_Toc26721758"/>
             <w:r>
               <w:rPr>
                 <w:lang w:val="es-ES"/>
               </w:rPr>
               <w:t>Funciona</w:t>
             </w:r>
-            <w:bookmarkEnd w:id="82"/>
+            <w:bookmarkEnd w:id="93"/>
           </w:p>
         </w:tc>
       </w:tr>
@@ -5955,14 +7018,14 @@
                 <w:lang w:val="es-ES"/>
               </w:rPr>
             </w:pPr>
-            <w:bookmarkStart w:id="83" w:name="_Toc26721759"/>
+            <w:bookmarkStart w:id="94" w:name="_Toc26721759"/>
             <w:r>
               <w:rPr>
                 <w:lang w:val="es-ES"/>
               </w:rPr>
               <w:t>2.</w:t>
             </w:r>
-            <w:bookmarkEnd w:id="83"/>
+            <w:bookmarkEnd w:id="94"/>
           </w:p>
         </w:tc>
         <w:tc>
@@ -5988,14 +7051,14 @@
                 <w:lang w:val="es-ES"/>
               </w:rPr>
             </w:pPr>
-            <w:bookmarkStart w:id="84" w:name="_Toc26721760"/>
+            <w:bookmarkStart w:id="95" w:name="_Toc26721760"/>
             <w:r>
               <w:rPr>
                 <w:lang w:val="es-ES"/>
               </w:rPr>
               <w:t>El administrador puede editar los campos solicitados</w:t>
             </w:r>
-            <w:bookmarkEnd w:id="84"/>
+            <w:bookmarkEnd w:id="95"/>
           </w:p>
         </w:tc>
         <w:tc>
@@ -6021,14 +7084,14 @@
                 <w:lang w:val="es-ES"/>
               </w:rPr>
             </w:pPr>
-            <w:bookmarkStart w:id="85" w:name="_Toc26721761"/>
+            <w:bookmarkStart w:id="96" w:name="_Toc26721761"/>
             <w:r>
               <w:rPr>
                 <w:lang w:val="es-ES"/>
               </w:rPr>
               <w:t>Se debe permitir la edición de los campos sin ningún problema</w:t>
             </w:r>
-            <w:bookmarkEnd w:id="85"/>
+            <w:bookmarkEnd w:id="96"/>
           </w:p>
         </w:tc>
         <w:tc>
@@ -6054,14 +7117,14 @@
                 <w:lang w:val="es-ES"/>
               </w:rPr>
             </w:pPr>
-            <w:bookmarkStart w:id="86" w:name="_Toc26721762"/>
+            <w:bookmarkStart w:id="97" w:name="_Toc26721762"/>
             <w:r>
               <w:rPr>
                 <w:lang w:val="es-ES"/>
               </w:rPr>
               <w:t>Se permite la edición de los campos</w:t>
             </w:r>
-            <w:bookmarkEnd w:id="86"/>
+            <w:bookmarkEnd w:id="97"/>
           </w:p>
         </w:tc>
         <w:tc>
@@ -6087,14 +7150,14 @@
                 <w:lang w:val="es-ES"/>
               </w:rPr>
             </w:pPr>
-            <w:bookmarkStart w:id="87" w:name="_Toc26721763"/>
+            <w:bookmarkStart w:id="98" w:name="_Toc26721763"/>
             <w:r>
               <w:rPr>
                 <w:lang w:val="es-ES"/>
               </w:rPr>
               <w:t>Funciona</w:t>
             </w:r>
-            <w:bookmarkEnd w:id="87"/>
+            <w:bookmarkEnd w:id="98"/>
           </w:p>
         </w:tc>
       </w:tr>
@@ -6125,14 +7188,14 @@
                 <w:lang w:val="es-ES"/>
               </w:rPr>
             </w:pPr>
-            <w:bookmarkStart w:id="88" w:name="_Toc26721764"/>
+            <w:bookmarkStart w:id="99" w:name="_Toc26721764"/>
             <w:r>
               <w:rPr>
                 <w:lang w:val="es-ES"/>
               </w:rPr>
               <w:t>4.</w:t>
             </w:r>
-            <w:bookmarkEnd w:id="88"/>
+            <w:bookmarkEnd w:id="99"/>
           </w:p>
         </w:tc>
         <w:tc>
@@ -6158,14 +7221,14 @@
                 <w:lang w:val="es-ES"/>
               </w:rPr>
             </w:pPr>
-            <w:bookmarkStart w:id="89" w:name="_Toc26721765"/>
+            <w:bookmarkStart w:id="100" w:name="_Toc26721765"/>
             <w:r>
               <w:rPr>
                 <w:lang w:val="es-ES"/>
               </w:rPr>
               <w:t>Se pulsa el botón “Modificar”</w:t>
             </w:r>
-            <w:bookmarkEnd w:id="89"/>
+            <w:bookmarkEnd w:id="100"/>
           </w:p>
         </w:tc>
         <w:tc>
@@ -6191,14 +7254,14 @@
                 <w:lang w:val="es-ES"/>
               </w:rPr>
             </w:pPr>
-            <w:bookmarkStart w:id="90" w:name="_Toc26721766"/>
+            <w:bookmarkStart w:id="101" w:name="_Toc26721766"/>
             <w:r>
               <w:rPr>
                 <w:lang w:val="es-ES"/>
               </w:rPr>
               <w:t>Se debe redireccionar a la vista de los habitantes</w:t>
             </w:r>
-            <w:bookmarkEnd w:id="90"/>
+            <w:bookmarkEnd w:id="101"/>
           </w:p>
         </w:tc>
         <w:tc>
@@ -6224,14 +7287,14 @@
                 <w:lang w:val="es-ES"/>
               </w:rPr>
             </w:pPr>
-            <w:bookmarkStart w:id="91" w:name="_Toc26721767"/>
+            <w:bookmarkStart w:id="102" w:name="_Toc26721767"/>
             <w:r>
               <w:rPr>
                 <w:lang w:val="es-ES"/>
               </w:rPr>
               <w:t>Se redirecciona a la vista de los habitantes</w:t>
             </w:r>
-            <w:bookmarkEnd w:id="91"/>
+            <w:bookmarkEnd w:id="102"/>
           </w:p>
         </w:tc>
         <w:tc>
@@ -6257,14 +7320,14 @@
                 <w:lang w:val="es-ES"/>
               </w:rPr>
             </w:pPr>
-            <w:bookmarkStart w:id="92" w:name="_Toc26721768"/>
+            <w:bookmarkStart w:id="103" w:name="_Toc26721768"/>
             <w:r>
               <w:rPr>
                 <w:lang w:val="es-ES"/>
               </w:rPr>
               <w:t>Funciona</w:t>
             </w:r>
-            <w:bookmarkEnd w:id="92"/>
+            <w:bookmarkEnd w:id="103"/>
           </w:p>
         </w:tc>
       </w:tr>
@@ -6276,28 +7339,81 @@
           <w:lang w:val="es-ES"/>
         </w:rPr>
       </w:pPr>
+      <w:bookmarkStart w:id="104" w:name="_Toc26724616"/>
       <w:r>
         <w:rPr>
           <w:lang w:val="es-ES"/>
         </w:rPr>
         <w:t>3.6. Acciones del hogar</w:t>
+      </w:r>
+      <w:bookmarkEnd w:id="104"/>
+    </w:p>
+    <w:p>
+      <w:pPr>
+        <w:pStyle w:val="Ttulo3"/>
+        <w:rPr>
+          <w:color w:val="auto"/>
+          <w:lang w:val="es-ES"/>
+        </w:rPr>
+      </w:pPr>
+      <w:bookmarkStart w:id="105" w:name="_Toc26721769"/>
+      <w:bookmarkStart w:id="106" w:name="_Toc26724617"/>
+      <w:r>
+        <w:rPr>
+          <w:color w:val="auto"/>
+          <w:lang w:val="es-ES"/>
+        </w:rPr>
+        <w:t>3</w:t>
+      </w:r>
+      <w:r>
+        <w:rPr>
+          <w:color w:val="auto"/>
+          <w:lang w:val="es-ES"/>
+        </w:rPr>
+        <w:t>.6.1 Identificador de la especificación del procedimiento de prueba para las acciones del hogar.</w:t>
+      </w:r>
+      <w:bookmarkEnd w:id="105"/>
+      <w:bookmarkEnd w:id="106"/>
+    </w:p>
+    <w:p>
+      <w:pPr>
+        <w:rPr>
+          <w:lang w:val="es-ES"/>
+        </w:rPr>
+      </w:pPr>
+      <w:r>
+        <w:rPr>
+          <w:lang w:val="es-ES"/>
+        </w:rPr>
+        <w:t>SISH_DEPP_006</w:t>
       </w:r>
     </w:p>
     <w:p>
       <w:pPr>
         <w:pStyle w:val="Ttulo3"/>
         <w:rPr>
+          <w:color w:val="auto"/>
           <w:lang w:val="es-ES"/>
         </w:rPr>
       </w:pPr>
-      <w:bookmarkStart w:id="93" w:name="_Toc26721769"/>
+      <w:bookmarkStart w:id="107" w:name="_Toc26721771"/>
+      <w:bookmarkStart w:id="108" w:name="_Toc26724618"/>
       <w:r>
         <w:rPr>
+          <w:color w:val="auto"/>
           <w:lang w:val="es-ES"/>
         </w:rPr>
-        <w:t>4.6.1 Identificador de la especificación del procedimiento de prueba para las acciones del hogar.</w:t>
+        <w:t>3</w:t>
       </w:r>
-      <w:bookmarkEnd w:id="93"/>
+      <w:r>
+        <w:rPr>
+          <w:color w:val="auto"/>
+          <w:lang w:val="es-ES"/>
+        </w:rPr>
+        <w:t>.6.2 Objetivo</w:t>
+      </w:r>
+      <w:bookmarkEnd w:id="107"/>
+      <w:bookmarkEnd w:id="108"/>
     </w:p>
     <w:p>
       <w:pPr>
@@ -6305,61 +7421,41 @@
           <w:lang w:val="es-ES"/>
         </w:rPr>
       </w:pPr>
+      <w:bookmarkStart w:id="109" w:name="_Toc26721772"/>
       <w:r>
         <w:rPr>
           <w:lang w:val="es-ES"/>
         </w:rPr>
-        <w:t>SISH_DEPP_006</w:t>
+        <w:t>Describir el procedimiento para observar las acciones del hogar.</w:t>
       </w:r>
-      <w:bookmarkStart w:id="94" w:name="_GoBack"/>
-      <w:bookmarkEnd w:id="94"/>
+      <w:bookmarkEnd w:id="109"/>
     </w:p>
     <w:p>
       <w:pPr>
         <w:pStyle w:val="Ttulo3"/>
         <w:rPr>
+          <w:color w:val="auto"/>
           <w:lang w:val="es-ES"/>
         </w:rPr>
       </w:pPr>
-      <w:bookmarkStart w:id="95" w:name="_Toc26721771"/>
+      <w:bookmarkStart w:id="110" w:name="_Toc26721773"/>
+      <w:bookmarkStart w:id="111" w:name="_Toc26724619"/>
       <w:r>
         <w:rPr>
+          <w:color w:val="auto"/>
           <w:lang w:val="es-ES"/>
         </w:rPr>
-        <w:t>4.6.2 Objetivo</w:t>
+        <w:t>3</w:t>
       </w:r>
-      <w:bookmarkEnd w:id="95"/>
-    </w:p>
-    <w:p>
-      <w:pPr>
-        <w:rPr>
+      <w:r>
+        <w:rPr>
+          <w:color w:val="auto"/>
           <w:lang w:val="es-ES"/>
         </w:rPr>
-      </w:pPr>
-      <w:bookmarkStart w:id="96" w:name="_Toc26721772"/>
-      <w:r>
-        <w:rPr>
-          <w:lang w:val="es-ES"/>
-        </w:rPr>
-        <w:t>Describir el procedimiento para observar las acciones del hogar.</w:t>
+        <w:t>.6.3 Requisitos especiales</w:t>
       </w:r>
-      <w:bookmarkEnd w:id="96"/>
-    </w:p>
-    <w:p>
-      <w:pPr>
-        <w:pStyle w:val="Ttulo3"/>
-        <w:rPr>
-          <w:lang w:val="es-ES"/>
-        </w:rPr>
-      </w:pPr>
-      <w:bookmarkStart w:id="97" w:name="_Toc26721773"/>
-      <w:r>
-        <w:rPr>
-          <w:lang w:val="es-ES"/>
-        </w:rPr>
-        <w:t>4.6.3 Requisitos especiales</w:t>
-      </w:r>
-      <w:bookmarkEnd w:id="97"/>
+      <w:bookmarkEnd w:id="110"/>
+      <w:bookmarkEnd w:id="111"/>
     </w:p>
     <w:p>
       <w:pPr>
@@ -6372,14 +7468,14 @@
           <w:lang w:val="es-ES"/>
         </w:rPr>
       </w:pPr>
-      <w:bookmarkStart w:id="98" w:name="_Toc26721774"/>
+      <w:bookmarkStart w:id="112" w:name="_Toc26721774"/>
       <w:r>
         <w:rPr>
           <w:lang w:val="es-ES"/>
         </w:rPr>
         <w:t xml:space="preserve">El usuario debe estar previamente </w:t>
       </w:r>
-      <w:bookmarkEnd w:id="98"/>
+      <w:bookmarkEnd w:id="112"/>
       <w:r>
         <w:rPr>
           <w:lang w:val="es-ES"/>
@@ -6391,29 +7487,28 @@
       <w:pPr>
         <w:pStyle w:val="Ttulo3"/>
         <w:rPr>
+          <w:color w:val="auto"/>
           <w:lang w:val="es-ES"/>
         </w:rPr>
       </w:pPr>
-      <w:bookmarkStart w:id="99" w:name="_Toc26721775"/>
+      <w:bookmarkStart w:id="113" w:name="_Toc26721775"/>
+      <w:bookmarkStart w:id="114" w:name="_Toc26724620"/>
       <w:r>
         <w:rPr>
+          <w:color w:val="auto"/>
           <w:lang w:val="es-ES"/>
         </w:rPr>
-        <w:t xml:space="preserve">4.6.4 </w:t>
+        <w:t>3</w:t>
       </w:r>
       <w:r>
         <w:rPr>
+          <w:color w:val="auto"/>
           <w:lang w:val="es-ES"/>
         </w:rPr>
-        <w:t>Flujo de</w:t>
+        <w:t>.6.4 Flujo de Procedimientos:</w:t>
       </w:r>
-      <w:r>
-        <w:rPr>
-          <w:lang w:val="es-ES"/>
-        </w:rPr>
-        <w:t xml:space="preserve"> Procedimientos:</w:t>
-      </w:r>
-      <w:bookmarkEnd w:id="99"/>
+      <w:bookmarkEnd w:id="113"/>
+      <w:bookmarkEnd w:id="114"/>
     </w:p>
     <w:tbl>
       <w:tblPr>
@@ -6457,7 +7552,7 @@
                 <w:lang w:val="es-ES"/>
               </w:rPr>
             </w:pPr>
-            <w:bookmarkStart w:id="100" w:name="_Toc26721776"/>
+            <w:bookmarkStart w:id="115" w:name="_Toc26721776"/>
             <w:r>
               <w:rPr>
                 <w:b/>
@@ -6466,7 +7561,7 @@
               </w:rPr>
               <w:t>Procedimiento</w:t>
             </w:r>
-            <w:bookmarkEnd w:id="100"/>
+            <w:bookmarkEnd w:id="115"/>
           </w:p>
         </w:tc>
         <w:tc>
@@ -6494,7 +7589,7 @@
                 <w:lang w:val="es-ES"/>
               </w:rPr>
             </w:pPr>
-            <w:bookmarkStart w:id="101" w:name="_Toc26721777"/>
+            <w:bookmarkStart w:id="116" w:name="_Toc26721777"/>
             <w:r>
               <w:rPr>
                 <w:b/>
@@ -6503,7 +7598,7 @@
               </w:rPr>
               <w:t>Acción operativa</w:t>
             </w:r>
-            <w:bookmarkEnd w:id="101"/>
+            <w:bookmarkEnd w:id="116"/>
           </w:p>
         </w:tc>
         <w:tc>
@@ -6531,7 +7626,7 @@
                 <w:lang w:val="es-ES"/>
               </w:rPr>
             </w:pPr>
-            <w:bookmarkStart w:id="102" w:name="_Toc26721778"/>
+            <w:bookmarkStart w:id="117" w:name="_Toc26721778"/>
             <w:r>
               <w:rPr>
                 <w:b/>
@@ -6540,7 +7635,7 @@
               </w:rPr>
               <w:t>Resultados esperados</w:t>
             </w:r>
-            <w:bookmarkEnd w:id="102"/>
+            <w:bookmarkEnd w:id="117"/>
           </w:p>
         </w:tc>
         <w:tc>
@@ -6568,7 +7663,7 @@
                 <w:lang w:val="es-ES"/>
               </w:rPr>
             </w:pPr>
-            <w:bookmarkStart w:id="103" w:name="_Toc26721779"/>
+            <w:bookmarkStart w:id="118" w:name="_Toc26721779"/>
             <w:r>
               <w:rPr>
                 <w:b/>
@@ -6577,7 +7672,7 @@
               </w:rPr>
               <w:t>Resultados observados</w:t>
             </w:r>
-            <w:bookmarkEnd w:id="103"/>
+            <w:bookmarkEnd w:id="118"/>
           </w:p>
         </w:tc>
         <w:tc>
@@ -6605,7 +7700,7 @@
                 <w:lang w:val="es-ES"/>
               </w:rPr>
             </w:pPr>
-            <w:bookmarkStart w:id="104" w:name="_Toc26721780"/>
+            <w:bookmarkStart w:id="119" w:name="_Toc26721780"/>
             <w:r>
               <w:rPr>
                 <w:b/>
@@ -6614,7 +7709,7 @@
               </w:rPr>
               <w:t>Funciona / Falla</w:t>
             </w:r>
-            <w:bookmarkEnd w:id="104"/>
+            <w:bookmarkEnd w:id="119"/>
           </w:p>
         </w:tc>
       </w:tr>
@@ -6645,7 +7740,7 @@
                 <w:lang w:val="es-ES"/>
               </w:rPr>
             </w:pPr>
-            <w:bookmarkStart w:id="105" w:name="_Toc26721781"/>
+            <w:bookmarkStart w:id="120" w:name="_Toc26721781"/>
             <w:r>
               <w:rPr>
                 <w:lang w:val="es-ES"/>
@@ -6653,7 +7748,7 @@
               <w:lastRenderedPageBreak/>
               <w:t>1.</w:t>
             </w:r>
-            <w:bookmarkEnd w:id="105"/>
+            <w:bookmarkEnd w:id="120"/>
           </w:p>
         </w:tc>
         <w:tc>
@@ -6679,14 +7774,14 @@
                 <w:lang w:val="es-ES"/>
               </w:rPr>
             </w:pPr>
-            <w:bookmarkStart w:id="106" w:name="_Toc26721782"/>
+            <w:bookmarkStart w:id="121" w:name="_Toc26721782"/>
             <w:r>
               <w:rPr>
                 <w:lang w:val="es-ES"/>
               </w:rPr>
               <w:t>El usuario pulsa en el botón “Acciones del Hogar”</w:t>
             </w:r>
-            <w:bookmarkEnd w:id="106"/>
+            <w:bookmarkEnd w:id="121"/>
           </w:p>
         </w:tc>
         <w:tc>
@@ -6712,14 +7807,14 @@
                 <w:lang w:val="es-ES"/>
               </w:rPr>
             </w:pPr>
-            <w:bookmarkStart w:id="107" w:name="_Toc26721783"/>
+            <w:bookmarkStart w:id="122" w:name="_Toc26721783"/>
             <w:r>
               <w:rPr>
                 <w:lang w:val="es-ES"/>
               </w:rPr>
               <w:t>Se debe mostrar la vista indicando la imagen captada por la cámara</w:t>
             </w:r>
-            <w:bookmarkEnd w:id="107"/>
+            <w:bookmarkEnd w:id="122"/>
           </w:p>
         </w:tc>
         <w:tc>
@@ -6745,14 +7840,14 @@
                 <w:lang w:val="es-ES"/>
               </w:rPr>
             </w:pPr>
-            <w:bookmarkStart w:id="108" w:name="_Toc26721784"/>
+            <w:bookmarkStart w:id="123" w:name="_Toc26721784"/>
             <w:r>
               <w:rPr>
                 <w:lang w:val="es-ES"/>
               </w:rPr>
               <w:t>Se muestra la vista indicando la imagen captada por la cámara</w:t>
             </w:r>
-            <w:bookmarkEnd w:id="108"/>
+            <w:bookmarkEnd w:id="123"/>
           </w:p>
         </w:tc>
         <w:tc>
@@ -6778,14 +7873,14 @@
                 <w:lang w:val="es-ES"/>
               </w:rPr>
             </w:pPr>
-            <w:bookmarkStart w:id="109" w:name="_Toc26721785"/>
+            <w:bookmarkStart w:id="124" w:name="_Toc26721785"/>
             <w:r>
               <w:rPr>
                 <w:lang w:val="es-ES"/>
               </w:rPr>
               <w:t>Funciona</w:t>
             </w:r>
-            <w:bookmarkEnd w:id="109"/>
+            <w:bookmarkEnd w:id="124"/>
           </w:p>
         </w:tc>
       </w:tr>
@@ -6816,14 +7911,14 @@
                 <w:lang w:val="es-ES"/>
               </w:rPr>
             </w:pPr>
-            <w:bookmarkStart w:id="110" w:name="_Toc26721786"/>
+            <w:bookmarkStart w:id="125" w:name="_Toc26721786"/>
             <w:r>
               <w:rPr>
                 <w:lang w:val="es-ES"/>
               </w:rPr>
               <w:t>2.</w:t>
             </w:r>
-            <w:bookmarkEnd w:id="110"/>
+            <w:bookmarkEnd w:id="125"/>
           </w:p>
         </w:tc>
         <w:tc>
@@ -6849,14 +7944,14 @@
                 <w:lang w:val="es-ES"/>
               </w:rPr>
             </w:pPr>
-            <w:bookmarkStart w:id="111" w:name="_Toc26721787"/>
+            <w:bookmarkStart w:id="126" w:name="_Toc26721787"/>
             <w:r>
               <w:rPr>
                 <w:lang w:val="es-ES"/>
               </w:rPr>
               <w:t>Se muestra la vista con las imágenes captadas por la cámara</w:t>
             </w:r>
-            <w:bookmarkEnd w:id="111"/>
+            <w:bookmarkEnd w:id="126"/>
           </w:p>
         </w:tc>
         <w:tc>
@@ -6882,14 +7977,14 @@
                 <w:lang w:val="es-ES"/>
               </w:rPr>
             </w:pPr>
-            <w:bookmarkStart w:id="112" w:name="_Toc26721788"/>
+            <w:bookmarkStart w:id="127" w:name="_Toc26721788"/>
             <w:r>
               <w:rPr>
                 <w:lang w:val="es-ES"/>
               </w:rPr>
               <w:t>Se debe mostrar en directo las imágenes captadas por la cámara</w:t>
             </w:r>
-            <w:bookmarkEnd w:id="112"/>
+            <w:bookmarkEnd w:id="127"/>
           </w:p>
         </w:tc>
         <w:tc>
@@ -6915,14 +8010,14 @@
                 <w:lang w:val="es-ES"/>
               </w:rPr>
             </w:pPr>
-            <w:bookmarkStart w:id="113" w:name="_Toc26721789"/>
+            <w:bookmarkStart w:id="128" w:name="_Toc26721789"/>
             <w:r>
               <w:rPr>
                 <w:lang w:val="es-ES"/>
               </w:rPr>
               <w:t>Se muestra en directo las imágenes captadas por la cámara</w:t>
             </w:r>
-            <w:bookmarkEnd w:id="113"/>
+            <w:bookmarkEnd w:id="128"/>
           </w:p>
         </w:tc>
         <w:tc>
@@ -6948,14 +8043,14 @@
                 <w:lang w:val="es-ES"/>
               </w:rPr>
             </w:pPr>
-            <w:bookmarkStart w:id="114" w:name="_Toc26721790"/>
+            <w:bookmarkStart w:id="129" w:name="_Toc26721790"/>
             <w:r>
               <w:rPr>
                 <w:lang w:val="es-ES"/>
               </w:rPr>
               <w:t>Funciona</w:t>
             </w:r>
-            <w:bookmarkEnd w:id="114"/>
+            <w:bookmarkEnd w:id="129"/>
           </w:p>
         </w:tc>
       </w:tr>
@@ -6986,14 +8081,14 @@
                 <w:lang w:val="es-ES"/>
               </w:rPr>
             </w:pPr>
-            <w:bookmarkStart w:id="115" w:name="_Toc26721791"/>
+            <w:bookmarkStart w:id="130" w:name="_Toc26721791"/>
             <w:r>
               <w:rPr>
                 <w:lang w:val="es-ES"/>
               </w:rPr>
               <w:t>3.</w:t>
             </w:r>
-            <w:bookmarkEnd w:id="115"/>
+            <w:bookmarkEnd w:id="130"/>
           </w:p>
         </w:tc>
         <w:tc>
@@ -7019,14 +8114,28 @@
                 <w:lang w:val="es-ES"/>
               </w:rPr>
             </w:pPr>
-            <w:bookmarkStart w:id="116" w:name="_Toc26721792"/>
-            <w:r>
-              <w:rPr>
-                <w:lang w:val="es-ES"/>
-              </w:rPr>
-              <w:t>Se pulsa el botón “Refresh”</w:t>
-            </w:r>
-            <w:bookmarkEnd w:id="116"/>
+            <w:bookmarkStart w:id="131" w:name="_Toc26721792"/>
+            <w:r>
+              <w:rPr>
+                <w:lang w:val="es-ES"/>
+              </w:rPr>
+              <w:t>Se pulsa el botón “</w:t>
+            </w:r>
+            <w:proofErr w:type="spellStart"/>
+            <w:r>
+              <w:rPr>
+                <w:lang w:val="es-ES"/>
+              </w:rPr>
+              <w:t>Refresh</w:t>
+            </w:r>
+            <w:proofErr w:type="spellEnd"/>
+            <w:r>
+              <w:rPr>
+                <w:lang w:val="es-ES"/>
+              </w:rPr>
+              <w:t>”</w:t>
+            </w:r>
+            <w:bookmarkEnd w:id="131"/>
           </w:p>
         </w:tc>
         <w:tc>
@@ -7052,14 +8161,14 @@
                 <w:lang w:val="es-ES"/>
               </w:rPr>
             </w:pPr>
-            <w:bookmarkStart w:id="117" w:name="_Toc26721793"/>
+            <w:bookmarkStart w:id="132" w:name="_Toc26721793"/>
             <w:r>
               <w:rPr>
                 <w:lang w:val="es-ES"/>
               </w:rPr>
               <w:t>Se debe actualizar las imágenes captadas por la cámara de seguridad</w:t>
             </w:r>
-            <w:bookmarkEnd w:id="117"/>
+            <w:bookmarkEnd w:id="132"/>
           </w:p>
         </w:tc>
         <w:tc>
@@ -7085,14 +8194,14 @@
                 <w:lang w:val="es-ES"/>
               </w:rPr>
             </w:pPr>
-            <w:bookmarkStart w:id="118" w:name="_Toc26721794"/>
+            <w:bookmarkStart w:id="133" w:name="_Toc26721794"/>
             <w:r>
               <w:rPr>
                 <w:lang w:val="es-ES"/>
               </w:rPr>
               <w:t>Se actualiza las imágenes captadas por la cámara de seguridad</w:t>
             </w:r>
-            <w:bookmarkEnd w:id="118"/>
+            <w:bookmarkEnd w:id="133"/>
           </w:p>
         </w:tc>
         <w:tc>
@@ -7118,14 +8227,14 @@
                 <w:lang w:val="es-ES"/>
               </w:rPr>
             </w:pPr>
-            <w:bookmarkStart w:id="119" w:name="_Toc26721795"/>
+            <w:bookmarkStart w:id="134" w:name="_Toc26721795"/>
             <w:r>
               <w:rPr>
                 <w:lang w:val="es-ES"/>
               </w:rPr>
               <w:t>Funciona</w:t>
             </w:r>
-            <w:bookmarkEnd w:id="119"/>
+            <w:bookmarkEnd w:id="134"/>
           </w:p>
         </w:tc>
       </w:tr>
@@ -7156,14 +8265,14 @@
                 <w:lang w:val="es-ES"/>
               </w:rPr>
             </w:pPr>
-            <w:bookmarkStart w:id="120" w:name="_Toc26721796"/>
+            <w:bookmarkStart w:id="135" w:name="_Toc26721796"/>
             <w:r>
               <w:rPr>
                 <w:lang w:val="es-ES"/>
               </w:rPr>
               <w:t>4.</w:t>
             </w:r>
-            <w:bookmarkEnd w:id="120"/>
+            <w:bookmarkEnd w:id="135"/>
           </w:p>
         </w:tc>
         <w:tc>
@@ -7189,14 +8298,14 @@
                 <w:lang w:val="es-ES"/>
               </w:rPr>
             </w:pPr>
-            <w:bookmarkStart w:id="121" w:name="_Toc26721797"/>
+            <w:bookmarkStart w:id="136" w:name="_Toc26721797"/>
             <w:r>
               <w:rPr>
                 <w:lang w:val="es-ES"/>
               </w:rPr>
               <w:t xml:space="preserve">Se pulsa el botón “Abrir </w:t>
             </w:r>
-            <w:bookmarkEnd w:id="121"/>
+            <w:bookmarkEnd w:id="136"/>
             <w:r>
               <w:rPr>
                 <w:lang w:val="es-ES"/>
@@ -7228,14 +8337,14 @@
                 <w:lang w:val="es-ES"/>
               </w:rPr>
             </w:pPr>
-            <w:bookmarkStart w:id="122" w:name="_Toc26721798"/>
+            <w:bookmarkStart w:id="137" w:name="_Toc26721798"/>
             <w:r>
               <w:rPr>
                 <w:lang w:val="es-ES"/>
               </w:rPr>
               <w:t>Se debe redireccionar a la vista para ingresar el código PIN del usuario</w:t>
             </w:r>
-            <w:bookmarkEnd w:id="122"/>
+            <w:bookmarkEnd w:id="137"/>
           </w:p>
         </w:tc>
         <w:tc>
@@ -7261,14 +8370,14 @@
                 <w:lang w:val="es-ES"/>
               </w:rPr>
             </w:pPr>
-            <w:bookmarkStart w:id="123" w:name="_Toc26721799"/>
+            <w:bookmarkStart w:id="138" w:name="_Toc26721799"/>
             <w:r>
               <w:rPr>
                 <w:lang w:val="es-ES"/>
               </w:rPr>
               <w:t>Se redirecciona a la vista para ingresar el código PIN del usuario</w:t>
             </w:r>
-            <w:bookmarkEnd w:id="123"/>
+            <w:bookmarkEnd w:id="138"/>
           </w:p>
         </w:tc>
         <w:tc>
@@ -7294,14 +8403,14 @@
                 <w:lang w:val="es-ES"/>
               </w:rPr>
             </w:pPr>
-            <w:bookmarkStart w:id="124" w:name="_Toc26721800"/>
+            <w:bookmarkStart w:id="139" w:name="_Toc26721800"/>
             <w:r>
               <w:rPr>
                 <w:lang w:val="es-ES"/>
               </w:rPr>
               <w:t>Funciona</w:t>
             </w:r>
-            <w:bookmarkEnd w:id="124"/>
+            <w:bookmarkEnd w:id="139"/>
           </w:p>
         </w:tc>
       </w:tr>
@@ -7332,14 +8441,14 @@
                 <w:lang w:val="es-ES"/>
               </w:rPr>
             </w:pPr>
-            <w:bookmarkStart w:id="125" w:name="_Toc26721801"/>
+            <w:bookmarkStart w:id="140" w:name="_Toc26721801"/>
             <w:r>
               <w:rPr>
                 <w:lang w:val="es-ES"/>
               </w:rPr>
               <w:t>5.</w:t>
             </w:r>
-            <w:bookmarkEnd w:id="125"/>
+            <w:bookmarkEnd w:id="140"/>
           </w:p>
         </w:tc>
         <w:tc>
@@ -7365,14 +8474,14 @@
                 <w:lang w:val="es-ES"/>
               </w:rPr>
             </w:pPr>
-            <w:bookmarkStart w:id="126" w:name="_Toc26721802"/>
+            <w:bookmarkStart w:id="141" w:name="_Toc26721802"/>
             <w:r>
               <w:rPr>
                 <w:lang w:val="es-ES"/>
               </w:rPr>
               <w:t>Se debe ingresar el código PIN del usuario</w:t>
             </w:r>
-            <w:bookmarkEnd w:id="126"/>
+            <w:bookmarkEnd w:id="141"/>
           </w:p>
         </w:tc>
         <w:tc>
@@ -7398,14 +8507,14 @@
                 <w:lang w:val="es-ES"/>
               </w:rPr>
             </w:pPr>
-            <w:bookmarkStart w:id="127" w:name="_Toc26721803"/>
+            <w:bookmarkStart w:id="142" w:name="_Toc26721803"/>
             <w:r>
               <w:rPr>
                 <w:lang w:val="es-ES"/>
               </w:rPr>
               <w:t>Se debe permitir el ingreso de código PIN</w:t>
             </w:r>
-            <w:bookmarkEnd w:id="127"/>
+            <w:bookmarkEnd w:id="142"/>
           </w:p>
         </w:tc>
         <w:tc>
@@ -7431,14 +8540,14 @@
                 <w:lang w:val="es-ES"/>
               </w:rPr>
             </w:pPr>
-            <w:bookmarkStart w:id="128" w:name="_Toc26721804"/>
+            <w:bookmarkStart w:id="143" w:name="_Toc26721804"/>
             <w:r>
               <w:rPr>
                 <w:lang w:val="es-ES"/>
               </w:rPr>
               <w:t>Se permite ingresar el código PIN</w:t>
             </w:r>
-            <w:bookmarkEnd w:id="128"/>
+            <w:bookmarkEnd w:id="143"/>
           </w:p>
         </w:tc>
         <w:tc>
@@ -7464,14 +8573,14 @@
                 <w:lang w:val="es-ES"/>
               </w:rPr>
             </w:pPr>
-            <w:bookmarkStart w:id="129" w:name="_Toc26721805"/>
+            <w:bookmarkStart w:id="144" w:name="_Toc26721805"/>
             <w:r>
               <w:rPr>
                 <w:lang w:val="es-ES"/>
               </w:rPr>
               <w:t>Funciona</w:t>
             </w:r>
-            <w:bookmarkEnd w:id="129"/>
+            <w:bookmarkEnd w:id="144"/>
           </w:p>
         </w:tc>
       </w:tr>
@@ -7582,7 +8691,29 @@
               <w:szCs w:val="20"/>
               <w:lang w:val="es-ES"/>
             </w:rPr>
-            <w:t>Sistema Inteligente de Seguridad para el Hogar «SafeHome»</w:t>
+            <w:t>Sistema Inteligente de Seguridad para el Hogar «</w:t>
+          </w:r>
+          <w:proofErr w:type="spellStart"/>
+          <w:r>
+            <w:rPr>
+              <w:rFonts w:ascii="Times New Roman" w:eastAsia="Times New Roman" w:hAnsi="Times New Roman" w:cs="Times New Roman"/>
+              <w:color w:val="000000"/>
+              <w:sz w:val="20"/>
+              <w:szCs w:val="20"/>
+              <w:lang w:val="es-ES"/>
+            </w:rPr>
+            <w:t>SafeHome</w:t>
+          </w:r>
+          <w:proofErr w:type="spellEnd"/>
+          <w:r>
+            <w:rPr>
+              <w:rFonts w:ascii="Times New Roman" w:eastAsia="Times New Roman" w:hAnsi="Times New Roman" w:cs="Times New Roman"/>
+              <w:color w:val="000000"/>
+              <w:sz w:val="20"/>
+              <w:szCs w:val="20"/>
+              <w:lang w:val="es-ES"/>
+            </w:rPr>
+            <w:t>»</w:t>
           </w:r>
         </w:p>
       </w:tc>
@@ -7626,7 +8757,7 @@
               <w:szCs w:val="20"/>
               <w:lang w:val="es-ES"/>
             </w:rPr>
-            <w:t>1</w:t>
+            <w:t>2</w:t>
           </w:r>
         </w:p>
       </w:tc>
@@ -7793,8 +8924,21 @@
         <w:szCs w:val="36"/>
         <w:lang w:val="es-ES"/>
       </w:rPr>
-      <w:t>Yupanqui Software Solutions</w:t>
+      <w:t xml:space="preserve">Yupanqui Software </w:t>
     </w:r>
+    <w:proofErr w:type="spellStart"/>
+    <w:r>
+      <w:rPr>
+        <w:b/>
+        <w:bCs/>
+        <w:color w:val="000000"/>
+        <w:sz w:val="36"/>
+        <w:szCs w:val="36"/>
+        <w:lang w:val="es-ES"/>
+      </w:rPr>
+      <w:t>Solutions</w:t>
+    </w:r>
+    <w:proofErr w:type="spellEnd"/>
   </w:p>
   <w:p>
     <w:pPr>
@@ -9655,39 +10799,12 @@
   </w:num>
   <w:num w:numId="14">
     <w:abstractNumId w:val="9"/>
-    <w:lvlOverride w:ilvl="0"/>
-    <w:lvlOverride w:ilvl="1"/>
-    <w:lvlOverride w:ilvl="2"/>
-    <w:lvlOverride w:ilvl="3"/>
-    <w:lvlOverride w:ilvl="4"/>
-    <w:lvlOverride w:ilvl="5"/>
-    <w:lvlOverride w:ilvl="6"/>
-    <w:lvlOverride w:ilvl="7"/>
-    <w:lvlOverride w:ilvl="8"/>
   </w:num>
   <w:num w:numId="15">
     <w:abstractNumId w:val="12"/>
-    <w:lvlOverride w:ilvl="0"/>
-    <w:lvlOverride w:ilvl="1"/>
-    <w:lvlOverride w:ilvl="2"/>
-    <w:lvlOverride w:ilvl="3"/>
-    <w:lvlOverride w:ilvl="4"/>
-    <w:lvlOverride w:ilvl="5"/>
-    <w:lvlOverride w:ilvl="6"/>
-    <w:lvlOverride w:ilvl="7"/>
-    <w:lvlOverride w:ilvl="8"/>
   </w:num>
   <w:num w:numId="16">
     <w:abstractNumId w:val="4"/>
-    <w:lvlOverride w:ilvl="0"/>
-    <w:lvlOverride w:ilvl="1"/>
-    <w:lvlOverride w:ilvl="2"/>
-    <w:lvlOverride w:ilvl="3"/>
-    <w:lvlOverride w:ilvl="4"/>
-    <w:lvlOverride w:ilvl="5"/>
-    <w:lvlOverride w:ilvl="6"/>
-    <w:lvlOverride w:ilvl="7"/>
-    <w:lvlOverride w:ilvl="8"/>
   </w:num>
   <w:num w:numId="17">
     <w:abstractNumId w:val="5"/>
@@ -10831,7 +11948,7 @@
 </file>
 
 <file path=customXml/itemProps1.xml><?xml version="1.0" encoding="utf-8"?>
-<ds:datastoreItem xmlns:ds="http://schemas.openxmlformats.org/officeDocument/2006/customXml" ds:itemID="{6C560C77-741C-41BC-A45B-33C432236766}">
+<ds:datastoreItem xmlns:ds="http://schemas.openxmlformats.org/officeDocument/2006/customXml" ds:itemID="{1CA08A17-BC47-4DA0-95CC-A197FCC10743}">
   <ds:schemaRefs>
     <ds:schemaRef ds:uri="http://schemas.openxmlformats.org/officeDocument/2006/bibliography"/>
   </ds:schemaRefs>

</xml_diff>